<commit_message>
Aula 5 (JavaScript CFBCursos)
Curso de JavaScript (CFBCursos)
Aula 5
</commit_message>
<xml_diff>
--- a/anotacoes-javascript-cfbcursos.docx
+++ b/anotacoes-javascript-cfbcursos.docx
@@ -77,12 +77,10 @@
         <w:t xml:space="preserve"> </w:t>
       </w:r>
       <w:proofErr w:type="spellStart"/>
-      <w:proofErr w:type="gramStart"/>
       <w:r>
         <w:t>esta</w:t>
       </w:r>
       <w:proofErr w:type="spellEnd"/>
-      <w:proofErr w:type="gramEnd"/>
       <w:r>
         <w:t xml:space="preserve"> instalado podemos escrever no prompt de comando </w:t>
       </w:r>
@@ -114,15 +112,7 @@
       </w:r>
       <w:proofErr w:type="spellEnd"/>
       <w:r>
-        <w:t xml:space="preserve"> e uma linguagem interpretada e não compilada significa que </w:t>
-      </w:r>
-      <w:proofErr w:type="gramStart"/>
-      <w:r>
-        <w:t>e</w:t>
-      </w:r>
-      <w:proofErr w:type="gramEnd"/>
-      <w:r>
-        <w:t xml:space="preserve"> executada em tempo real não preciso compilar o codigo e criar um executável.</w:t>
+        <w:t xml:space="preserve"> e uma linguagem interpretada e não compilada significa que e executada em tempo real não preciso compilar o codigo e criar um executável.</w:t>
       </w:r>
     </w:p>
     <w:p>
@@ -185,7 +175,6 @@
           <w14:ligatures w14:val="none"/>
         </w:rPr>
       </w:pPr>
-      <w:proofErr w:type="gramStart"/>
       <w:r>
         <w:rPr>
           <w:rFonts w:ascii="Consolas" w:eastAsia="Times New Roman" w:hAnsi="Consolas" w:cs="Times New Roman"/>
@@ -234,7 +223,6 @@
         </w:rPr>
         <w:t>(</w:t>
       </w:r>
-      <w:proofErr w:type="gramEnd"/>
       <w:r>
         <w:rPr>
           <w:rFonts w:ascii="Consolas" w:eastAsia="Times New Roman" w:hAnsi="Consolas" w:cs="Times New Roman"/>
@@ -306,13 +294,8 @@
         </w:pBdr>
       </w:pPr>
       <w:r>
-        <w:t xml:space="preserve">Esse codigo vai imprimir no console o texto Alo, </w:t>
-      </w:r>
-      <w:proofErr w:type="gramStart"/>
-      <w:r>
-        <w:t>mundo!.</w:t>
-      </w:r>
-      <w:proofErr w:type="gramEnd"/>
+        <w:t>Esse codigo vai imprimir no console o texto Alo, mundo!.</w:t>
+      </w:r>
     </w:p>
     <w:p>
       <w:r>
@@ -353,36 +336,20 @@
         </w:pBdr>
       </w:pPr>
       <w:r>
-        <w:t xml:space="preserve"> Os comentários em um codigo podem servir para diversas coisas como por exemplo explicar para que serve um codigo ou ate mesmo organizar, </w:t>
-      </w:r>
-      <w:proofErr w:type="gramStart"/>
-      <w:r>
-        <w:t>os comentário</w:t>
-      </w:r>
-      <w:proofErr w:type="gramEnd"/>
-      <w:r>
-        <w:t xml:space="preserve"> não serão rodado ou executados nos codigo e apenas algo visual para quem esta escrevendo no codigo, resumindo não vai mudar nada no resultado.</w:t>
-      </w:r>
-    </w:p>
-    <w:p>
-      <w:pPr>
-        <w:pBdr>
-          <w:top w:val="single" w:sz="4" w:space="1" w:color="auto"/>
-          <w:left w:val="single" w:sz="4" w:space="4" w:color="auto"/>
-          <w:bottom w:val="single" w:sz="4" w:space="1" w:color="auto"/>
-          <w:right w:val="single" w:sz="4" w:space="4" w:color="auto"/>
-        </w:pBdr>
-      </w:pPr>
-      <w:r>
-        <w:t xml:space="preserve">Para fazer um comentário em js existe duas maneiras, se fizermos o comentário em uma linha somente nos colocamos duas barras </w:t>
-      </w:r>
-      <w:proofErr w:type="gramStart"/>
-      <w:r>
-        <w:t>( /</w:t>
-      </w:r>
-      <w:proofErr w:type="gramEnd"/>
-      <w:r>
-        <w:t xml:space="preserve">/ ) e o texto logo em seguida, </w:t>
+        <w:t xml:space="preserve"> Os comentários em um codigo podem servir para diversas coisas como por exemplo explicar para que serve um codigo ou ate mesmo organizar, os comentário não serão rodado ou executados nos codigo e apenas algo visual para quem esta escrevendo no codigo, resumindo não vai mudar nada no resultado.</w:t>
+      </w:r>
+    </w:p>
+    <w:p>
+      <w:pPr>
+        <w:pBdr>
+          <w:top w:val="single" w:sz="4" w:space="1" w:color="auto"/>
+          <w:left w:val="single" w:sz="4" w:space="4" w:color="auto"/>
+          <w:bottom w:val="single" w:sz="4" w:space="1" w:color="auto"/>
+          <w:right w:val="single" w:sz="4" w:space="4" w:color="auto"/>
+        </w:pBdr>
+      </w:pPr>
+      <w:r>
+        <w:t xml:space="preserve">Para fazer um comentário em js existe duas maneiras, se fizermos o comentário em uma linha somente nos colocamos duas barras ( // ) e o texto logo em seguida, </w:t>
       </w:r>
     </w:p>
     <w:p>
@@ -1774,15 +1741,7 @@
         </w:pBdr>
       </w:pPr>
       <w:r>
-        <w:t xml:space="preserve">E dentro da área de body que </w:t>
-      </w:r>
-      <w:proofErr w:type="gramStart"/>
-      <w:r>
-        <w:t>e</w:t>
-      </w:r>
-      <w:proofErr w:type="gramEnd"/>
-      <w:r>
-        <w:t xml:space="preserve"> o corpo do site escrevemos</w:t>
+        <w:t>E dentro da área de body que e o corpo do site escrevemos</w:t>
       </w:r>
     </w:p>
     <w:p>
@@ -1997,17 +1956,12 @@
         <w:t xml:space="preserve"> e quando executamos o </w:t>
       </w:r>
       <w:proofErr w:type="spellStart"/>
-      <w:proofErr w:type="gramStart"/>
       <w:r>
         <w:t>html</w:t>
       </w:r>
       <w:proofErr w:type="spellEnd"/>
       <w:r>
-        <w:t xml:space="preserve">  e</w:t>
-      </w:r>
-      <w:proofErr w:type="gramEnd"/>
-      <w:r>
-        <w:t xml:space="preserve"> aberto o navegador junto com o </w:t>
+        <w:t xml:space="preserve">  e aberto o navegador junto com o </w:t>
       </w:r>
       <w:proofErr w:type="spellStart"/>
       <w:r>
@@ -2110,16 +2064,11 @@
         <w:t>Serve para deixar nosso codigo mais limpo com menos sujeira, com menos coisas inutilizadas, por exemplo no modo estrito não conseguimos usar uma variável que não foi declarada, e as variáveis criadas tem que ser usadas</w:t>
       </w:r>
       <w:r>
-        <w:t xml:space="preserve"> senão da erro, entao erros que poderiam ser executados sem o modo estrito passam a ser necessários correção, o modo estrito não deixa passar nenhuma falha no </w:t>
-      </w:r>
-      <w:proofErr w:type="gramStart"/>
-      <w:r>
-        <w:t>codigo.</w:t>
+        <w:t xml:space="preserve"> senão da erro, entao erros que poderiam ser executados sem o modo estrito passam a ser necessários correção, o modo estrito não deixa passar nenhuma falha no codigo.</w:t>
       </w:r>
       <w:r>
         <w:t>.</w:t>
       </w:r>
-      <w:proofErr w:type="gramEnd"/>
     </w:p>
     <w:p>
       <w:pPr>
@@ -2328,15 +2277,7 @@
         </w:pBdr>
       </w:pPr>
       <w:r>
-        <w:t xml:space="preserve">Pense em um armário com 8 gavetas onde temos a gavetas enumerada tipo gaveta 1, gaveta2 e por </w:t>
-      </w:r>
-      <w:proofErr w:type="gramStart"/>
-      <w:r>
-        <w:t>ai</w:t>
-      </w:r>
-      <w:proofErr w:type="gramEnd"/>
-      <w:r>
-        <w:t xml:space="preserve"> em diante, cada gaveta dessa e um espaço no armário onde podemos guardar materiais e a mesa logica da variável onde o armário e a memoria </w:t>
+        <w:t xml:space="preserve">Pense em um armário com 8 gavetas onde temos a gavetas enumerada tipo gaveta 1, gaveta2 e por ai em diante, cada gaveta dessa e um espaço no armário onde podemos guardar materiais e a mesa logica da variável onde o armário e a memoria </w:t>
       </w:r>
       <w:proofErr w:type="spellStart"/>
       <w:r>
@@ -2506,15 +2447,7 @@
       </w:r>
       <w:proofErr w:type="spellEnd"/>
       <w:r>
-        <w:t xml:space="preserve"> (variável) se chama nome e depois utilizamos o sinal de = (igual) que no Javascript tem o sentido de </w:t>
-      </w:r>
-      <w:proofErr w:type="gramStart"/>
-      <w:r>
-        <w:t>atribuir  entao</w:t>
-      </w:r>
-      <w:proofErr w:type="gramEnd"/>
-      <w:r>
-        <w:t xml:space="preserve"> a palavra “John” (</w:t>
+        <w:t xml:space="preserve"> (variável) se chama nome e depois utilizamos o sinal de = (igual) que no Javascript tem o sentido de atribuir  entao a palavra “John” (</w:t>
       </w:r>
       <w:proofErr w:type="spellStart"/>
       <w:r>
@@ -2620,17 +2553,12 @@
         <w:t xml:space="preserve">Podemos declarar </w:t>
       </w:r>
       <w:proofErr w:type="spellStart"/>
-      <w:proofErr w:type="gramStart"/>
       <w:r>
         <w:t>um</w:t>
       </w:r>
       <w:proofErr w:type="spellEnd"/>
       <w:r>
-        <w:t xml:space="preserve"> variável</w:t>
-      </w:r>
-      <w:proofErr w:type="gramEnd"/>
-      <w:r>
-        <w:t xml:space="preserve"> de 3 maneiras </w:t>
+        <w:t xml:space="preserve"> variável de 3 maneiras </w:t>
       </w:r>
     </w:p>
     <w:p>
@@ -2818,7 +2746,6 @@
           <w:bCs/>
         </w:rPr>
       </w:pPr>
-      <w:proofErr w:type="gramStart"/>
       <w:r>
         <w:rPr>
           <w:b/>
@@ -2826,7 +2753,6 @@
         </w:rPr>
         <w:t>2 maneira</w:t>
       </w:r>
-      <w:proofErr w:type="gramEnd"/>
     </w:p>
     <w:p>
       <w:pPr>
@@ -3011,7 +2937,6 @@
           <w:bCs/>
         </w:rPr>
       </w:pPr>
-      <w:proofErr w:type="gramStart"/>
       <w:r>
         <w:rPr>
           <w:b/>
@@ -3019,7 +2944,6 @@
         </w:rPr>
         <w:t>3 maneira</w:t>
       </w:r>
-      <w:proofErr w:type="gramEnd"/>
     </w:p>
     <w:p>
       <w:pPr>
@@ -3177,15 +3101,7 @@
       </w:r>
       <w:proofErr w:type="spellEnd"/>
       <w:r>
-        <w:t xml:space="preserve"> recebe o numero 10 </w:t>
-      </w:r>
-      <w:proofErr w:type="gramStart"/>
-      <w:r>
-        <w:t>ai</w:t>
-      </w:r>
-      <w:proofErr w:type="gramEnd"/>
-      <w:r>
-        <w:t xml:space="preserve"> a variável num2 receber o valor da variável num3 e a variável num1 recebe o calor da variável num2.</w:t>
+        <w:t xml:space="preserve"> recebe o numero 10 ai a variável num2 receber o valor da variável num3 e a variável num1 recebe o calor da variável num2.</w:t>
       </w:r>
     </w:p>
     <w:p>
@@ -3313,13 +3229,8 @@
       </w:r>
       <w:proofErr w:type="spellEnd"/>
       <w:r>
-        <w:t xml:space="preserve"> </w:t>
-      </w:r>
-      <w:proofErr w:type="gramStart"/>
-      <w:r>
-        <w:t>nele.“</w:t>
-      </w:r>
-      <w:proofErr w:type="gramEnd"/>
+        <w:t xml:space="preserve"> nele.“</w:t>
+      </w:r>
     </w:p>
     <w:p>
       <w:pPr>
@@ -3392,15 +3303,7 @@
         <w:t xml:space="preserve"> </w:t>
       </w:r>
       <w:r>
-        <w:t xml:space="preserve">= “Quando a variável for declarada com algum dado, o valor dessa variável depois não poderá ser </w:t>
-      </w:r>
-      <w:proofErr w:type="gramStart"/>
-      <w:r>
-        <w:t>mudada</w:t>
-      </w:r>
-      <w:proofErr w:type="gramEnd"/>
-      <w:r>
-        <w:t xml:space="preserve">, o único dado que vai ficar e o que foi atribuído quando a variável foi declarada, resumindo não podemos atribuir um novo valor </w:t>
+        <w:t xml:space="preserve">= “Quando a variável for declarada com algum dado, o valor dessa variável depois não poderá ser mudada, o único dado que vai ficar e o que foi atribuído quando a variável foi declarada, resumindo não podemos atribuir um novo valor </w:t>
       </w:r>
       <w:proofErr w:type="spellStart"/>
       <w:r>
@@ -3468,12 +3371,10 @@
         <w:t xml:space="preserve">Podemos mudar algo que </w:t>
       </w:r>
       <w:proofErr w:type="spellStart"/>
-      <w:proofErr w:type="gramStart"/>
       <w:r>
         <w:t>esta</w:t>
       </w:r>
       <w:proofErr w:type="spellEnd"/>
-      <w:proofErr w:type="gramEnd"/>
       <w:r>
         <w:t xml:space="preserve"> dentro da variável apenas atribuindo seu respectivo dado, entao se já declaramos a variável antes com algum valor, se quisermos mudar o conteúdo dessa variável podemos apenas atribuir um outro valor a ela.</w:t>
       </w:r>
@@ -4045,7 +3946,6 @@
           <w:szCs w:val="22"/>
         </w:rPr>
       </w:pPr>
-      <w:proofErr w:type="gramStart"/>
       <w:r>
         <w:rPr>
           <w:b/>
@@ -4066,97 +3966,467 @@
           <w:sz w:val="22"/>
           <w:szCs w:val="22"/>
         </w:rPr>
-        <w:t>(</w:t>
-      </w:r>
-      <w:proofErr w:type="gramEnd"/>
-      <w:r>
+        <w:t>(decremento)</w:t>
+      </w:r>
+    </w:p>
+    <w:p>
+      <w:pPr>
+        <w:pStyle w:val="Ttulo2"/>
+        <w:pBdr>
+          <w:top w:val="single" w:sz="4" w:space="1" w:color="auto"/>
+          <w:left w:val="single" w:sz="4" w:space="4" w:color="auto"/>
+          <w:bottom w:val="single" w:sz="4" w:space="1" w:color="auto"/>
+          <w:right w:val="single" w:sz="4" w:space="4" w:color="auto"/>
+        </w:pBdr>
         <w:rPr>
           <w:color w:val="auto"/>
           <w:sz w:val="22"/>
           <w:szCs w:val="22"/>
         </w:rPr>
-        <w:t>decremento)</w:t>
-      </w:r>
-    </w:p>
-    <w:p>
-      <w:pPr>
-        <w:pStyle w:val="Ttulo2"/>
-        <w:pBdr>
-          <w:top w:val="single" w:sz="4" w:space="1" w:color="auto"/>
-          <w:left w:val="single" w:sz="4" w:space="4" w:color="auto"/>
-          <w:bottom w:val="single" w:sz="4" w:space="1" w:color="auto"/>
-          <w:right w:val="single" w:sz="4" w:space="4" w:color="auto"/>
-        </w:pBdr>
+      </w:pPr>
+      <w:r>
+        <w:rPr>
+          <w:b/>
+          <w:bCs/>
+        </w:rPr>
+        <w:t>+=</w:t>
+      </w:r>
+      <w:r>
+        <w:rPr>
+          <w:b/>
+          <w:bCs/>
+        </w:rPr>
+        <w:t xml:space="preserve"> </w:t>
+      </w:r>
+      <w:r>
         <w:rPr>
           <w:color w:val="auto"/>
           <w:sz w:val="22"/>
           <w:szCs w:val="22"/>
         </w:rPr>
-      </w:pPr>
-      <w:r>
-        <w:rPr>
-          <w:b/>
-          <w:bCs/>
-        </w:rPr>
-        <w:t>+=</w:t>
-      </w:r>
-      <w:r>
-        <w:rPr>
-          <w:b/>
-          <w:bCs/>
-        </w:rPr>
-        <w:t xml:space="preserve"> </w:t>
-      </w:r>
-      <w:r>
+        <w:t>(incremento)</w:t>
+      </w:r>
+    </w:p>
+    <w:p>
+      <w:pPr>
+        <w:pStyle w:val="Ttulo2"/>
+        <w:pBdr>
+          <w:top w:val="single" w:sz="4" w:space="1" w:color="auto"/>
+          <w:left w:val="single" w:sz="4" w:space="4" w:color="auto"/>
+          <w:bottom w:val="single" w:sz="4" w:space="1" w:color="auto"/>
+          <w:right w:val="single" w:sz="4" w:space="4" w:color="auto"/>
+        </w:pBdr>
         <w:rPr>
           <w:color w:val="auto"/>
           <w:sz w:val="22"/>
           <w:szCs w:val="22"/>
         </w:rPr>
-        <w:t>(incremento)</w:t>
-      </w:r>
-    </w:p>
-    <w:p>
-      <w:pPr>
-        <w:pStyle w:val="Ttulo2"/>
-        <w:pBdr>
-          <w:top w:val="single" w:sz="4" w:space="1" w:color="auto"/>
-          <w:left w:val="single" w:sz="4" w:space="4" w:color="auto"/>
-          <w:bottom w:val="single" w:sz="4" w:space="1" w:color="auto"/>
-          <w:right w:val="single" w:sz="4" w:space="4" w:color="auto"/>
-        </w:pBdr>
+      </w:pPr>
+      <w:r>
+        <w:rPr>
+          <w:b/>
+          <w:bCs/>
+        </w:rPr>
+        <w:t>-=</w:t>
+      </w:r>
+      <w:r>
+        <w:rPr>
+          <w:b/>
+          <w:bCs/>
+        </w:rPr>
+        <w:t xml:space="preserve"> </w:t>
+      </w:r>
+      <w:r>
         <w:rPr>
           <w:color w:val="auto"/>
           <w:sz w:val="22"/>
           <w:szCs w:val="22"/>
         </w:rPr>
-      </w:pPr>
-      <w:r>
+        <w:t>(decremento)</w:t>
+      </w:r>
+    </w:p>
+    <w:p>
+      <w:r>
+        <w:t>A precedência de operadores conta a mesma regra da matemática tradicional.</w:t>
+      </w:r>
+    </w:p>
+    <w:p>
+      <w:r>
+        <w:t>.</w:t>
+      </w:r>
+    </w:p>
+    <w:p>
+      <w:pPr>
+        <w:pStyle w:val="Ttulo2"/>
+        <w:pBdr>
+          <w:top w:val="single" w:sz="4" w:space="1" w:color="auto"/>
+          <w:left w:val="single" w:sz="4" w:space="4" w:color="auto"/>
+          <w:bottom w:val="single" w:sz="4" w:space="1" w:color="auto"/>
+          <w:right w:val="single" w:sz="4" w:space="4" w:color="auto"/>
+        </w:pBdr>
         <w:rPr>
           <w:b/>
           <w:bCs/>
         </w:rPr>
-        <w:t>-=</w:t>
-      </w:r>
+      </w:pPr>
       <w:r>
         <w:rPr>
           <w:b/>
           <w:bCs/>
         </w:rPr>
-        <w:t xml:space="preserve"> </w:t>
-      </w:r>
-      <w:r>
-        <w:rPr>
-          <w:color w:val="auto"/>
-          <w:sz w:val="22"/>
-          <w:szCs w:val="22"/>
-        </w:rPr>
-        <w:t>(decremento)</w:t>
-      </w:r>
-    </w:p>
-    <w:p>
-      <w:r>
-        <w:t>A precedência de operadores conta a mesma regra da matemática tradicional.</w:t>
+        <w:t>Operações exemplos</w:t>
+      </w:r>
+    </w:p>
+    <w:p>
+      <w:pPr>
+        <w:pBdr>
+          <w:top w:val="single" w:sz="4" w:space="1" w:color="auto"/>
+          <w:left w:val="single" w:sz="4" w:space="4" w:color="auto"/>
+          <w:bottom w:val="single" w:sz="4" w:space="1" w:color="auto"/>
+          <w:right w:val="single" w:sz="4" w:space="4" w:color="auto"/>
+        </w:pBdr>
+        <w:shd w:val="clear" w:color="auto" w:fill="282A36"/>
+        <w:spacing w:after="0" w:line="285" w:lineRule="atLeast"/>
+        <w:rPr>
+          <w:rFonts w:ascii="Consolas" w:eastAsia="Times New Roman" w:hAnsi="Consolas" w:cs="Times New Roman"/>
+          <w:color w:val="F8F8F2"/>
+          <w:kern w:val="0"/>
+          <w:sz w:val="21"/>
+          <w:szCs w:val="21"/>
+          <w:lang w:eastAsia="pt-BR"/>
+          <w14:ligatures w14:val="none"/>
+        </w:rPr>
+      </w:pPr>
+      <w:r>
+        <w:rPr>
+          <w:rFonts w:ascii="Consolas" w:eastAsia="Times New Roman" w:hAnsi="Consolas" w:cs="Times New Roman"/>
+          <w:color w:val="F8F8F2"/>
+          <w:kern w:val="0"/>
+          <w:sz w:val="21"/>
+          <w:szCs w:val="21"/>
+          <w:lang w:eastAsia="pt-BR"/>
+          <w14:ligatures w14:val="none"/>
+        </w:rPr>
+        <w:t>N</w:t>
+      </w:r>
+      <w:r>
+        <w:rPr>
+          <w:rFonts w:ascii="Consolas" w:eastAsia="Times New Roman" w:hAnsi="Consolas" w:cs="Times New Roman"/>
+          <w:color w:val="F8F8F2"/>
+          <w:kern w:val="0"/>
+          <w:sz w:val="21"/>
+          <w:szCs w:val="21"/>
+          <w:lang w:eastAsia="pt-BR"/>
+          <w14:ligatures w14:val="none"/>
+        </w:rPr>
+        <w:t>um</w:t>
+      </w:r>
+      <w:r>
+        <w:rPr>
+          <w:rFonts w:ascii="Consolas" w:eastAsia="Times New Roman" w:hAnsi="Consolas" w:cs="Times New Roman"/>
+          <w:color w:val="F8F8F2"/>
+          <w:kern w:val="0"/>
+          <w:sz w:val="21"/>
+          <w:szCs w:val="21"/>
+          <w:lang w:eastAsia="pt-BR"/>
+          <w14:ligatures w14:val="none"/>
+        </w:rPr>
+        <w:t>1</w:t>
+      </w:r>
+      <w:r>
+        <w:rPr>
+          <w:rFonts w:ascii="Consolas" w:eastAsia="Times New Roman" w:hAnsi="Consolas" w:cs="Times New Roman"/>
+          <w:color w:val="FF79C6"/>
+          <w:kern w:val="0"/>
+          <w:sz w:val="21"/>
+          <w:szCs w:val="21"/>
+          <w:lang w:eastAsia="pt-BR"/>
+          <w14:ligatures w14:val="none"/>
+        </w:rPr>
+        <w:t>=</w:t>
+      </w:r>
+      <w:r>
+        <w:rPr>
+          <w:rFonts w:ascii="Consolas" w:eastAsia="Times New Roman" w:hAnsi="Consolas" w:cs="Times New Roman"/>
+          <w:color w:val="BD93F9"/>
+          <w:kern w:val="0"/>
+          <w:sz w:val="21"/>
+          <w:szCs w:val="21"/>
+          <w:lang w:eastAsia="pt-BR"/>
+          <w14:ligatures w14:val="none"/>
+        </w:rPr>
+        <w:t>5</w:t>
+      </w:r>
+    </w:p>
+    <w:p>
+      <w:pPr>
+        <w:pBdr>
+          <w:top w:val="single" w:sz="4" w:space="1" w:color="auto"/>
+          <w:left w:val="single" w:sz="4" w:space="4" w:color="auto"/>
+          <w:bottom w:val="single" w:sz="4" w:space="1" w:color="auto"/>
+          <w:right w:val="single" w:sz="4" w:space="4" w:color="auto"/>
+        </w:pBdr>
+        <w:shd w:val="clear" w:color="auto" w:fill="282A36"/>
+        <w:spacing w:after="0" w:line="285" w:lineRule="atLeast"/>
+        <w:rPr>
+          <w:rFonts w:ascii="Consolas" w:eastAsia="Times New Roman" w:hAnsi="Consolas" w:cs="Times New Roman"/>
+          <w:color w:val="F8F8F2"/>
+          <w:kern w:val="0"/>
+          <w:sz w:val="21"/>
+          <w:szCs w:val="21"/>
+          <w:lang w:eastAsia="pt-BR"/>
+          <w14:ligatures w14:val="none"/>
+        </w:rPr>
+      </w:pPr>
+      <w:r>
+        <w:rPr>
+          <w:rFonts w:ascii="Consolas" w:eastAsia="Times New Roman" w:hAnsi="Consolas" w:cs="Times New Roman"/>
+          <w:color w:val="F8F8F2"/>
+          <w:kern w:val="0"/>
+          <w:sz w:val="21"/>
+          <w:szCs w:val="21"/>
+          <w:lang w:eastAsia="pt-BR"/>
+          <w14:ligatures w14:val="none"/>
+        </w:rPr>
+        <w:t>num2</w:t>
+      </w:r>
+      <w:r>
+        <w:rPr>
+          <w:rFonts w:ascii="Consolas" w:eastAsia="Times New Roman" w:hAnsi="Consolas" w:cs="Times New Roman"/>
+          <w:color w:val="FF79C6"/>
+          <w:kern w:val="0"/>
+          <w:sz w:val="21"/>
+          <w:szCs w:val="21"/>
+          <w:lang w:eastAsia="pt-BR"/>
+          <w14:ligatures w14:val="none"/>
+        </w:rPr>
+        <w:t>=</w:t>
+      </w:r>
+      <w:r>
+        <w:rPr>
+          <w:rFonts w:ascii="Consolas" w:eastAsia="Times New Roman" w:hAnsi="Consolas" w:cs="Times New Roman"/>
+          <w:color w:val="BD93F9"/>
+          <w:kern w:val="0"/>
+          <w:sz w:val="21"/>
+          <w:szCs w:val="21"/>
+          <w:lang w:eastAsia="pt-BR"/>
+          <w14:ligatures w14:val="none"/>
+        </w:rPr>
+        <w:t>10</w:t>
+      </w:r>
+    </w:p>
+    <w:p>
+      <w:pPr>
+        <w:pBdr>
+          <w:top w:val="single" w:sz="4" w:space="1" w:color="auto"/>
+          <w:left w:val="single" w:sz="4" w:space="4" w:color="auto"/>
+          <w:bottom w:val="single" w:sz="4" w:space="1" w:color="auto"/>
+          <w:right w:val="single" w:sz="4" w:space="4" w:color="auto"/>
+        </w:pBdr>
+        <w:shd w:val="clear" w:color="auto" w:fill="282A36"/>
+        <w:spacing w:after="0" w:line="285" w:lineRule="atLeast"/>
+        <w:rPr>
+          <w:rFonts w:ascii="Consolas" w:eastAsia="Times New Roman" w:hAnsi="Consolas" w:cs="Times New Roman"/>
+          <w:color w:val="F8F8F2"/>
+          <w:kern w:val="0"/>
+          <w:sz w:val="21"/>
+          <w:szCs w:val="21"/>
+          <w:lang w:eastAsia="pt-BR"/>
+          <w14:ligatures w14:val="none"/>
+        </w:rPr>
+      </w:pPr>
+    </w:p>
+    <w:p>
+      <w:pPr>
+        <w:pBdr>
+          <w:top w:val="single" w:sz="4" w:space="1" w:color="auto"/>
+          <w:left w:val="single" w:sz="4" w:space="4" w:color="auto"/>
+          <w:bottom w:val="single" w:sz="4" w:space="1" w:color="auto"/>
+          <w:right w:val="single" w:sz="4" w:space="4" w:color="auto"/>
+        </w:pBdr>
+        <w:shd w:val="clear" w:color="auto" w:fill="282A36"/>
+        <w:spacing w:after="0" w:line="285" w:lineRule="atLeast"/>
+        <w:rPr>
+          <w:rFonts w:ascii="Consolas" w:eastAsia="Times New Roman" w:hAnsi="Consolas" w:cs="Times New Roman"/>
+          <w:color w:val="F8F8F2"/>
+          <w:kern w:val="0"/>
+          <w:sz w:val="21"/>
+          <w:szCs w:val="21"/>
+          <w:lang w:eastAsia="pt-BR"/>
+          <w14:ligatures w14:val="none"/>
+        </w:rPr>
+      </w:pPr>
+      <w:r>
+        <w:rPr>
+          <w:rFonts w:ascii="Consolas" w:eastAsia="Times New Roman" w:hAnsi="Consolas" w:cs="Times New Roman"/>
+          <w:color w:val="F8F8F2"/>
+          <w:kern w:val="0"/>
+          <w:sz w:val="21"/>
+          <w:szCs w:val="21"/>
+          <w:lang w:eastAsia="pt-BR"/>
+          <w14:ligatures w14:val="none"/>
+        </w:rPr>
+        <w:t>res</w:t>
+      </w:r>
+      <w:r>
+        <w:rPr>
+          <w:rFonts w:ascii="Consolas" w:eastAsia="Times New Roman" w:hAnsi="Consolas" w:cs="Times New Roman"/>
+          <w:color w:val="FF79C6"/>
+          <w:kern w:val="0"/>
+          <w:sz w:val="21"/>
+          <w:szCs w:val="21"/>
+          <w:lang w:eastAsia="pt-BR"/>
+          <w14:ligatures w14:val="none"/>
+        </w:rPr>
+        <w:t>=</w:t>
+      </w:r>
+      <w:r>
+        <w:rPr>
+          <w:rFonts w:ascii="Consolas" w:eastAsia="Times New Roman" w:hAnsi="Consolas" w:cs="Times New Roman"/>
+          <w:color w:val="F8F8F2"/>
+          <w:kern w:val="0"/>
+          <w:sz w:val="21"/>
+          <w:szCs w:val="21"/>
+          <w:lang w:eastAsia="pt-BR"/>
+          <w14:ligatures w14:val="none"/>
+        </w:rPr>
+        <w:t>num</w:t>
+      </w:r>
+      <w:r>
+        <w:rPr>
+          <w:rFonts w:ascii="Consolas" w:eastAsia="Times New Roman" w:hAnsi="Consolas" w:cs="Times New Roman"/>
+          <w:color w:val="F8F8F2"/>
+          <w:kern w:val="0"/>
+          <w:sz w:val="21"/>
+          <w:szCs w:val="21"/>
+          <w:lang w:eastAsia="pt-BR"/>
+          <w14:ligatures w14:val="none"/>
+        </w:rPr>
+        <w:t>1</w:t>
+      </w:r>
+      <w:r>
+        <w:rPr>
+          <w:rFonts w:ascii="Consolas" w:eastAsia="Times New Roman" w:hAnsi="Consolas" w:cs="Times New Roman"/>
+          <w:color w:val="FF79C6"/>
+          <w:kern w:val="0"/>
+          <w:sz w:val="21"/>
+          <w:szCs w:val="21"/>
+          <w:lang w:eastAsia="pt-BR"/>
+          <w14:ligatures w14:val="none"/>
+        </w:rPr>
+        <w:t>+</w:t>
+      </w:r>
+      <w:r>
+        <w:rPr>
+          <w:rFonts w:ascii="Consolas" w:eastAsia="Times New Roman" w:hAnsi="Consolas" w:cs="Times New Roman"/>
+          <w:color w:val="F8F8F2"/>
+          <w:kern w:val="0"/>
+          <w:sz w:val="21"/>
+          <w:szCs w:val="21"/>
+          <w:lang w:eastAsia="pt-BR"/>
+          <w14:ligatures w14:val="none"/>
+        </w:rPr>
+        <w:t>num2</w:t>
+      </w:r>
+    </w:p>
+    <w:p>
+      <w:pPr>
+        <w:pBdr>
+          <w:top w:val="single" w:sz="4" w:space="1" w:color="auto"/>
+          <w:left w:val="single" w:sz="4" w:space="4" w:color="auto"/>
+          <w:bottom w:val="single" w:sz="4" w:space="1" w:color="auto"/>
+          <w:right w:val="single" w:sz="4" w:space="4" w:color="auto"/>
+        </w:pBdr>
+        <w:shd w:val="clear" w:color="auto" w:fill="282A36"/>
+        <w:spacing w:after="0" w:line="285" w:lineRule="atLeast"/>
+        <w:rPr>
+          <w:rFonts w:ascii="Consolas" w:eastAsia="Times New Roman" w:hAnsi="Consolas" w:cs="Times New Roman"/>
+          <w:color w:val="F8F8F2"/>
+          <w:kern w:val="0"/>
+          <w:sz w:val="21"/>
+          <w:szCs w:val="21"/>
+          <w:lang w:eastAsia="pt-BR"/>
+          <w14:ligatures w14:val="none"/>
+        </w:rPr>
+      </w:pPr>
+      <w:r>
+        <w:rPr>
+          <w:rFonts w:ascii="Consolas" w:eastAsia="Times New Roman" w:hAnsi="Consolas" w:cs="Times New Roman"/>
+          <w:color w:val="BD93F9"/>
+          <w:kern w:val="0"/>
+          <w:sz w:val="21"/>
+          <w:szCs w:val="21"/>
+          <w:lang w:eastAsia="pt-BR"/>
+          <w14:ligatures w14:val="none"/>
+        </w:rPr>
+        <w:t>console</w:t>
+      </w:r>
+      <w:r>
+        <w:rPr>
+          <w:rFonts w:ascii="Consolas" w:eastAsia="Times New Roman" w:hAnsi="Consolas" w:cs="Times New Roman"/>
+          <w:color w:val="F8F8F2"/>
+          <w:kern w:val="0"/>
+          <w:sz w:val="21"/>
+          <w:szCs w:val="21"/>
+          <w:lang w:eastAsia="pt-BR"/>
+          <w14:ligatures w14:val="none"/>
+        </w:rPr>
+        <w:t>.</w:t>
+      </w:r>
+      <w:r>
+        <w:rPr>
+          <w:rFonts w:ascii="Consolas" w:eastAsia="Times New Roman" w:hAnsi="Consolas" w:cs="Times New Roman"/>
+          <w:color w:val="50FA7B"/>
+          <w:kern w:val="0"/>
+          <w:sz w:val="21"/>
+          <w:szCs w:val="21"/>
+          <w:lang w:eastAsia="pt-BR"/>
+          <w14:ligatures w14:val="none"/>
+        </w:rPr>
+        <w:t>log</w:t>
+      </w:r>
+      <w:r>
+        <w:rPr>
+          <w:rFonts w:ascii="Consolas" w:eastAsia="Times New Roman" w:hAnsi="Consolas" w:cs="Times New Roman"/>
+          <w:color w:val="F8F8F2"/>
+          <w:kern w:val="0"/>
+          <w:sz w:val="21"/>
+          <w:szCs w:val="21"/>
+          <w:lang w:eastAsia="pt-BR"/>
+          <w14:ligatures w14:val="none"/>
+        </w:rPr>
+        <w:t>(res)</w:t>
+      </w:r>
+    </w:p>
+    <w:p>
+      <w:pPr>
+        <w:pBdr>
+          <w:top w:val="single" w:sz="4" w:space="1" w:color="auto"/>
+          <w:left w:val="single" w:sz="4" w:space="4" w:color="auto"/>
+          <w:bottom w:val="single" w:sz="4" w:space="1" w:color="auto"/>
+          <w:right w:val="single" w:sz="4" w:space="4" w:color="auto"/>
+        </w:pBdr>
+      </w:pPr>
+    </w:p>
+    <w:p>
+      <w:pPr>
+        <w:pBdr>
+          <w:top w:val="single" w:sz="4" w:space="1" w:color="auto"/>
+          <w:left w:val="single" w:sz="4" w:space="4" w:color="auto"/>
+          <w:bottom w:val="single" w:sz="4" w:space="1" w:color="auto"/>
+          <w:right w:val="single" w:sz="4" w:space="4" w:color="auto"/>
+        </w:pBdr>
+      </w:pPr>
+      <w:r>
+        <w:t xml:space="preserve">Aqui a variável num1 tem o valor 5 e a variável nukm2 tem o valor 10, ai pegamos a variável res e jogamos dentro dela o resultado da soma de num1 + num2 que </w:t>
+      </w:r>
+      <w:proofErr w:type="spellStart"/>
+      <w:r>
+        <w:t>sera</w:t>
+      </w:r>
+      <w:proofErr w:type="spellEnd"/>
+      <w:r>
+        <w:t xml:space="preserve"> 15.</w:t>
       </w:r>
     </w:p>
     <w:p>
@@ -4183,410 +4453,7 @@
           <w:b/>
           <w:bCs/>
         </w:rPr>
-        <w:t>Operações exemplos</w:t>
-      </w:r>
-    </w:p>
-    <w:p>
-      <w:pPr>
-        <w:pBdr>
-          <w:top w:val="single" w:sz="4" w:space="1" w:color="auto"/>
-          <w:left w:val="single" w:sz="4" w:space="4" w:color="auto"/>
-          <w:bottom w:val="single" w:sz="4" w:space="1" w:color="auto"/>
-          <w:right w:val="single" w:sz="4" w:space="4" w:color="auto"/>
-        </w:pBdr>
-        <w:shd w:val="clear" w:color="auto" w:fill="282A36"/>
-        <w:spacing w:after="0" w:line="285" w:lineRule="atLeast"/>
-        <w:rPr>
-          <w:rFonts w:ascii="Consolas" w:eastAsia="Times New Roman" w:hAnsi="Consolas" w:cs="Times New Roman"/>
-          <w:color w:val="F8F8F2"/>
-          <w:kern w:val="0"/>
-          <w:sz w:val="21"/>
-          <w:szCs w:val="21"/>
-          <w:lang w:eastAsia="pt-BR"/>
-          <w14:ligatures w14:val="none"/>
-        </w:rPr>
-      </w:pPr>
-      <w:r>
-        <w:rPr>
-          <w:rFonts w:ascii="Consolas" w:eastAsia="Times New Roman" w:hAnsi="Consolas" w:cs="Times New Roman"/>
-          <w:color w:val="F8F8F2"/>
-          <w:kern w:val="0"/>
-          <w:sz w:val="21"/>
-          <w:szCs w:val="21"/>
-          <w:lang w:eastAsia="pt-BR"/>
-          <w14:ligatures w14:val="none"/>
-        </w:rPr>
-        <w:t>N</w:t>
-      </w:r>
-      <w:r>
-        <w:rPr>
-          <w:rFonts w:ascii="Consolas" w:eastAsia="Times New Roman" w:hAnsi="Consolas" w:cs="Times New Roman"/>
-          <w:color w:val="F8F8F2"/>
-          <w:kern w:val="0"/>
-          <w:sz w:val="21"/>
-          <w:szCs w:val="21"/>
-          <w:lang w:eastAsia="pt-BR"/>
-          <w14:ligatures w14:val="none"/>
-        </w:rPr>
-        <w:t>um</w:t>
-      </w:r>
-      <w:r>
-        <w:rPr>
-          <w:rFonts w:ascii="Consolas" w:eastAsia="Times New Roman" w:hAnsi="Consolas" w:cs="Times New Roman"/>
-          <w:color w:val="F8F8F2"/>
-          <w:kern w:val="0"/>
-          <w:sz w:val="21"/>
-          <w:szCs w:val="21"/>
-          <w:lang w:eastAsia="pt-BR"/>
-          <w14:ligatures w14:val="none"/>
-        </w:rPr>
-        <w:t>1</w:t>
-      </w:r>
-      <w:r>
-        <w:rPr>
-          <w:rFonts w:ascii="Consolas" w:eastAsia="Times New Roman" w:hAnsi="Consolas" w:cs="Times New Roman"/>
-          <w:color w:val="FF79C6"/>
-          <w:kern w:val="0"/>
-          <w:sz w:val="21"/>
-          <w:szCs w:val="21"/>
-          <w:lang w:eastAsia="pt-BR"/>
-          <w14:ligatures w14:val="none"/>
-        </w:rPr>
-        <w:t>=</w:t>
-      </w:r>
-      <w:r>
-        <w:rPr>
-          <w:rFonts w:ascii="Consolas" w:eastAsia="Times New Roman" w:hAnsi="Consolas" w:cs="Times New Roman"/>
-          <w:color w:val="BD93F9"/>
-          <w:kern w:val="0"/>
-          <w:sz w:val="21"/>
-          <w:szCs w:val="21"/>
-          <w:lang w:eastAsia="pt-BR"/>
-          <w14:ligatures w14:val="none"/>
-        </w:rPr>
-        <w:t>5</w:t>
-      </w:r>
-    </w:p>
-    <w:p>
-      <w:pPr>
-        <w:pBdr>
-          <w:top w:val="single" w:sz="4" w:space="1" w:color="auto"/>
-          <w:left w:val="single" w:sz="4" w:space="4" w:color="auto"/>
-          <w:bottom w:val="single" w:sz="4" w:space="1" w:color="auto"/>
-          <w:right w:val="single" w:sz="4" w:space="4" w:color="auto"/>
-        </w:pBdr>
-        <w:shd w:val="clear" w:color="auto" w:fill="282A36"/>
-        <w:spacing w:after="0" w:line="285" w:lineRule="atLeast"/>
-        <w:rPr>
-          <w:rFonts w:ascii="Consolas" w:eastAsia="Times New Roman" w:hAnsi="Consolas" w:cs="Times New Roman"/>
-          <w:color w:val="F8F8F2"/>
-          <w:kern w:val="0"/>
-          <w:sz w:val="21"/>
-          <w:szCs w:val="21"/>
-          <w:lang w:eastAsia="pt-BR"/>
-          <w14:ligatures w14:val="none"/>
-        </w:rPr>
-      </w:pPr>
-      <w:r>
-        <w:rPr>
-          <w:rFonts w:ascii="Consolas" w:eastAsia="Times New Roman" w:hAnsi="Consolas" w:cs="Times New Roman"/>
-          <w:color w:val="F8F8F2"/>
-          <w:kern w:val="0"/>
-          <w:sz w:val="21"/>
-          <w:szCs w:val="21"/>
-          <w:lang w:eastAsia="pt-BR"/>
-          <w14:ligatures w14:val="none"/>
-        </w:rPr>
-        <w:t>num2</w:t>
-      </w:r>
-      <w:r>
-        <w:rPr>
-          <w:rFonts w:ascii="Consolas" w:eastAsia="Times New Roman" w:hAnsi="Consolas" w:cs="Times New Roman"/>
-          <w:color w:val="FF79C6"/>
-          <w:kern w:val="0"/>
-          <w:sz w:val="21"/>
-          <w:szCs w:val="21"/>
-          <w:lang w:eastAsia="pt-BR"/>
-          <w14:ligatures w14:val="none"/>
-        </w:rPr>
-        <w:t>=</w:t>
-      </w:r>
-      <w:r>
-        <w:rPr>
-          <w:rFonts w:ascii="Consolas" w:eastAsia="Times New Roman" w:hAnsi="Consolas" w:cs="Times New Roman"/>
-          <w:color w:val="BD93F9"/>
-          <w:kern w:val="0"/>
-          <w:sz w:val="21"/>
-          <w:szCs w:val="21"/>
-          <w:lang w:eastAsia="pt-BR"/>
-          <w14:ligatures w14:val="none"/>
-        </w:rPr>
-        <w:t>10</w:t>
-      </w:r>
-    </w:p>
-    <w:p>
-      <w:pPr>
-        <w:pBdr>
-          <w:top w:val="single" w:sz="4" w:space="1" w:color="auto"/>
-          <w:left w:val="single" w:sz="4" w:space="4" w:color="auto"/>
-          <w:bottom w:val="single" w:sz="4" w:space="1" w:color="auto"/>
-          <w:right w:val="single" w:sz="4" w:space="4" w:color="auto"/>
-        </w:pBdr>
-        <w:shd w:val="clear" w:color="auto" w:fill="282A36"/>
-        <w:spacing w:after="0" w:line="285" w:lineRule="atLeast"/>
-        <w:rPr>
-          <w:rFonts w:ascii="Consolas" w:eastAsia="Times New Roman" w:hAnsi="Consolas" w:cs="Times New Roman"/>
-          <w:color w:val="F8F8F2"/>
-          <w:kern w:val="0"/>
-          <w:sz w:val="21"/>
-          <w:szCs w:val="21"/>
-          <w:lang w:eastAsia="pt-BR"/>
-          <w14:ligatures w14:val="none"/>
-        </w:rPr>
-      </w:pPr>
-    </w:p>
-    <w:p>
-      <w:pPr>
-        <w:pBdr>
-          <w:top w:val="single" w:sz="4" w:space="1" w:color="auto"/>
-          <w:left w:val="single" w:sz="4" w:space="4" w:color="auto"/>
-          <w:bottom w:val="single" w:sz="4" w:space="1" w:color="auto"/>
-          <w:right w:val="single" w:sz="4" w:space="4" w:color="auto"/>
-        </w:pBdr>
-        <w:shd w:val="clear" w:color="auto" w:fill="282A36"/>
-        <w:spacing w:after="0" w:line="285" w:lineRule="atLeast"/>
-        <w:rPr>
-          <w:rFonts w:ascii="Consolas" w:eastAsia="Times New Roman" w:hAnsi="Consolas" w:cs="Times New Roman"/>
-          <w:color w:val="F8F8F2"/>
-          <w:kern w:val="0"/>
-          <w:sz w:val="21"/>
-          <w:szCs w:val="21"/>
-          <w:lang w:eastAsia="pt-BR"/>
-          <w14:ligatures w14:val="none"/>
-        </w:rPr>
-      </w:pPr>
-      <w:r>
-        <w:rPr>
-          <w:rFonts w:ascii="Consolas" w:eastAsia="Times New Roman" w:hAnsi="Consolas" w:cs="Times New Roman"/>
-          <w:color w:val="F8F8F2"/>
-          <w:kern w:val="0"/>
-          <w:sz w:val="21"/>
-          <w:szCs w:val="21"/>
-          <w:lang w:eastAsia="pt-BR"/>
-          <w14:ligatures w14:val="none"/>
-        </w:rPr>
-        <w:t>res</w:t>
-      </w:r>
-      <w:r>
-        <w:rPr>
-          <w:rFonts w:ascii="Consolas" w:eastAsia="Times New Roman" w:hAnsi="Consolas" w:cs="Times New Roman"/>
-          <w:color w:val="FF79C6"/>
-          <w:kern w:val="0"/>
-          <w:sz w:val="21"/>
-          <w:szCs w:val="21"/>
-          <w:lang w:eastAsia="pt-BR"/>
-          <w14:ligatures w14:val="none"/>
-        </w:rPr>
-        <w:t>=</w:t>
-      </w:r>
-      <w:r>
-        <w:rPr>
-          <w:rFonts w:ascii="Consolas" w:eastAsia="Times New Roman" w:hAnsi="Consolas" w:cs="Times New Roman"/>
-          <w:color w:val="F8F8F2"/>
-          <w:kern w:val="0"/>
-          <w:sz w:val="21"/>
-          <w:szCs w:val="21"/>
-          <w:lang w:eastAsia="pt-BR"/>
-          <w14:ligatures w14:val="none"/>
-        </w:rPr>
-        <w:t>num</w:t>
-      </w:r>
-      <w:r>
-        <w:rPr>
-          <w:rFonts w:ascii="Consolas" w:eastAsia="Times New Roman" w:hAnsi="Consolas" w:cs="Times New Roman"/>
-          <w:color w:val="F8F8F2"/>
-          <w:kern w:val="0"/>
-          <w:sz w:val="21"/>
-          <w:szCs w:val="21"/>
-          <w:lang w:eastAsia="pt-BR"/>
-          <w14:ligatures w14:val="none"/>
-        </w:rPr>
-        <w:t>1</w:t>
-      </w:r>
-      <w:r>
-        <w:rPr>
-          <w:rFonts w:ascii="Consolas" w:eastAsia="Times New Roman" w:hAnsi="Consolas" w:cs="Times New Roman"/>
-          <w:color w:val="FF79C6"/>
-          <w:kern w:val="0"/>
-          <w:sz w:val="21"/>
-          <w:szCs w:val="21"/>
-          <w:lang w:eastAsia="pt-BR"/>
-          <w14:ligatures w14:val="none"/>
-        </w:rPr>
-        <w:t>+</w:t>
-      </w:r>
-      <w:r>
-        <w:rPr>
-          <w:rFonts w:ascii="Consolas" w:eastAsia="Times New Roman" w:hAnsi="Consolas" w:cs="Times New Roman"/>
-          <w:color w:val="F8F8F2"/>
-          <w:kern w:val="0"/>
-          <w:sz w:val="21"/>
-          <w:szCs w:val="21"/>
-          <w:lang w:eastAsia="pt-BR"/>
-          <w14:ligatures w14:val="none"/>
-        </w:rPr>
-        <w:t>num2</w:t>
-      </w:r>
-    </w:p>
-    <w:p>
-      <w:pPr>
-        <w:pBdr>
-          <w:top w:val="single" w:sz="4" w:space="1" w:color="auto"/>
-          <w:left w:val="single" w:sz="4" w:space="4" w:color="auto"/>
-          <w:bottom w:val="single" w:sz="4" w:space="1" w:color="auto"/>
-          <w:right w:val="single" w:sz="4" w:space="4" w:color="auto"/>
-        </w:pBdr>
-        <w:shd w:val="clear" w:color="auto" w:fill="282A36"/>
-        <w:spacing w:after="0" w:line="285" w:lineRule="atLeast"/>
-        <w:rPr>
-          <w:rFonts w:ascii="Consolas" w:eastAsia="Times New Roman" w:hAnsi="Consolas" w:cs="Times New Roman"/>
-          <w:color w:val="F8F8F2"/>
-          <w:kern w:val="0"/>
-          <w:sz w:val="21"/>
-          <w:szCs w:val="21"/>
-          <w:lang w:eastAsia="pt-BR"/>
-          <w14:ligatures w14:val="none"/>
-        </w:rPr>
-      </w:pPr>
-      <w:r>
-        <w:rPr>
-          <w:rFonts w:ascii="Consolas" w:eastAsia="Times New Roman" w:hAnsi="Consolas" w:cs="Times New Roman"/>
-          <w:color w:val="BD93F9"/>
-          <w:kern w:val="0"/>
-          <w:sz w:val="21"/>
-          <w:szCs w:val="21"/>
-          <w:lang w:eastAsia="pt-BR"/>
-          <w14:ligatures w14:val="none"/>
-        </w:rPr>
-        <w:t>console</w:t>
-      </w:r>
-      <w:r>
-        <w:rPr>
-          <w:rFonts w:ascii="Consolas" w:eastAsia="Times New Roman" w:hAnsi="Consolas" w:cs="Times New Roman"/>
-          <w:color w:val="F8F8F2"/>
-          <w:kern w:val="0"/>
-          <w:sz w:val="21"/>
-          <w:szCs w:val="21"/>
-          <w:lang w:eastAsia="pt-BR"/>
-          <w14:ligatures w14:val="none"/>
-        </w:rPr>
-        <w:t>.</w:t>
-      </w:r>
-      <w:r>
-        <w:rPr>
-          <w:rFonts w:ascii="Consolas" w:eastAsia="Times New Roman" w:hAnsi="Consolas" w:cs="Times New Roman"/>
-          <w:color w:val="50FA7B"/>
-          <w:kern w:val="0"/>
-          <w:sz w:val="21"/>
-          <w:szCs w:val="21"/>
-          <w:lang w:eastAsia="pt-BR"/>
-          <w14:ligatures w14:val="none"/>
-        </w:rPr>
-        <w:t>log</w:t>
-      </w:r>
-      <w:r>
-        <w:rPr>
-          <w:rFonts w:ascii="Consolas" w:eastAsia="Times New Roman" w:hAnsi="Consolas" w:cs="Times New Roman"/>
-          <w:color w:val="F8F8F2"/>
-          <w:kern w:val="0"/>
-          <w:sz w:val="21"/>
-          <w:szCs w:val="21"/>
-          <w:lang w:eastAsia="pt-BR"/>
-          <w14:ligatures w14:val="none"/>
-        </w:rPr>
-        <w:t>(res)</w:t>
-      </w:r>
-    </w:p>
-    <w:p>
-      <w:pPr>
-        <w:pBdr>
-          <w:top w:val="single" w:sz="4" w:space="1" w:color="auto"/>
-          <w:left w:val="single" w:sz="4" w:space="4" w:color="auto"/>
-          <w:bottom w:val="single" w:sz="4" w:space="1" w:color="auto"/>
-          <w:right w:val="single" w:sz="4" w:space="4" w:color="auto"/>
-        </w:pBdr>
-      </w:pPr>
-    </w:p>
-    <w:p>
-      <w:pPr>
-        <w:pBdr>
-          <w:top w:val="single" w:sz="4" w:space="1" w:color="auto"/>
-          <w:left w:val="single" w:sz="4" w:space="4" w:color="auto"/>
-          <w:bottom w:val="single" w:sz="4" w:space="1" w:color="auto"/>
-          <w:right w:val="single" w:sz="4" w:space="4" w:color="auto"/>
-        </w:pBdr>
-      </w:pPr>
-      <w:r>
-        <w:t xml:space="preserve">Aqui a variável num1 tem o valor 5 e a variável nukm2 tem o valor 10, </w:t>
-      </w:r>
-      <w:proofErr w:type="gramStart"/>
-      <w:r>
-        <w:t>ai</w:t>
-      </w:r>
-      <w:proofErr w:type="gramEnd"/>
-      <w:r>
-        <w:t xml:space="preserve"> pegamos a variável res e jogamos dentro dela o resultado da soma de num1 + num2 que </w:t>
-      </w:r>
-      <w:proofErr w:type="spellStart"/>
-      <w:r>
-        <w:t>sera</w:t>
-      </w:r>
-      <w:proofErr w:type="spellEnd"/>
-      <w:r>
-        <w:t xml:space="preserve"> 15.</w:t>
-      </w:r>
-    </w:p>
-    <w:p>
-      <w:r>
-        <w:t>.</w:t>
-      </w:r>
-    </w:p>
-    <w:p>
-      <w:pPr>
-        <w:pStyle w:val="Ttulo2"/>
-        <w:pBdr>
-          <w:top w:val="single" w:sz="4" w:space="1" w:color="auto"/>
-          <w:left w:val="single" w:sz="4" w:space="4" w:color="auto"/>
-          <w:bottom w:val="single" w:sz="4" w:space="1" w:color="auto"/>
-          <w:right w:val="single" w:sz="4" w:space="4" w:color="auto"/>
-        </w:pBdr>
-        <w:rPr>
-          <w:b/>
-          <w:bCs/>
-        </w:rPr>
-      </w:pPr>
-      <w:r>
-        <w:rPr>
-          <w:b/>
-          <w:bCs/>
-        </w:rPr>
-        <w:t xml:space="preserve">Podemos fazer tambem dentro do </w:t>
-      </w:r>
-      <w:proofErr w:type="gramStart"/>
-      <w:r>
-        <w:rPr>
-          <w:b/>
-          <w:bCs/>
-        </w:rPr>
-        <w:t>console.log(</w:t>
-      </w:r>
-      <w:proofErr w:type="gramEnd"/>
-      <w:r>
-        <w:rPr>
-          <w:b/>
-          <w:bCs/>
-        </w:rPr>
-        <w:t>)</w:t>
+        <w:t>Podemos fazer tambem dentro do console.log()</w:t>
       </w:r>
     </w:p>
     <w:p>
@@ -5068,20 +4935,7 @@
           <w:lang w:eastAsia="pt-BR"/>
           <w14:ligatures w14:val="none"/>
         </w:rPr>
-        <w:t>num</w:t>
-      </w:r>
-      <w:proofErr w:type="gramStart"/>
-      <w:r>
-        <w:rPr>
-          <w:rFonts w:ascii="Consolas" w:eastAsia="Times New Roman" w:hAnsi="Consolas" w:cs="Times New Roman"/>
-          <w:color w:val="F8F8F2"/>
-          <w:kern w:val="0"/>
-          <w:sz w:val="21"/>
-          <w:szCs w:val="21"/>
-          <w:lang w:eastAsia="pt-BR"/>
-          <w14:ligatures w14:val="none"/>
-        </w:rPr>
-        <w:t>2)</w:t>
+        <w:t>num2)</w:t>
       </w:r>
       <w:r>
         <w:rPr>
@@ -5095,7 +4949,6 @@
         </w:rPr>
         <w:t>*</w:t>
       </w:r>
-      <w:proofErr w:type="gramEnd"/>
       <w:r>
         <w:rPr>
           <w:rFonts w:ascii="Consolas" w:eastAsia="Times New Roman" w:hAnsi="Consolas" w:cs="Times New Roman"/>
@@ -5439,15 +5292,7 @@
         </w:pBdr>
       </w:pPr>
       <w:r>
-        <w:t xml:space="preserve">Aqui estamos dividindo com % que na verdade não mostrara o resultado da </w:t>
-      </w:r>
-      <w:proofErr w:type="gramStart"/>
-      <w:r>
-        <w:t>divisão</w:t>
-      </w:r>
-      <w:proofErr w:type="gramEnd"/>
-      <w:r>
-        <w:t xml:space="preserve"> mas sim o resto dessa divisão, entao 15 dividido por 2 da 7 mas resta 1, oque </w:t>
+        <w:t xml:space="preserve">Aqui estamos dividindo com % que na verdade não mostrara o resultado da divisão mas sim o resto dessa divisão, entao 15 dividido por 2 da 7 mas resta 1, oque </w:t>
       </w:r>
       <w:proofErr w:type="spellStart"/>
       <w:r>
@@ -5650,15 +5495,7 @@
         </w:pBdr>
       </w:pPr>
       <w:r>
-        <w:t xml:space="preserve">Aqui nesse caso nossa variável num1 tem o valor 10, mas o incremento sempre adiciona um numero a essa variável entao quando colocamos o nome da variável que </w:t>
-      </w:r>
-      <w:proofErr w:type="gramStart"/>
-      <w:r>
-        <w:t>e</w:t>
-      </w:r>
-      <w:proofErr w:type="gramEnd"/>
-      <w:r>
-        <w:t xml:space="preserve"> num1 e colocamos </w:t>
+        <w:t xml:space="preserve">Aqui nesse caso nossa variável num1 tem o valor 10, mas o incremento sempre adiciona um numero a essa variável entao quando colocamos o nome da variável que e num1 e colocamos </w:t>
       </w:r>
       <w:r>
         <w:t xml:space="preserve">++ </w:t>
@@ -5876,15 +5713,7 @@
         <w:t>d</w:t>
       </w:r>
       <w:r>
-        <w:t xml:space="preserve">essa variável entao quando colocamos o nome da variável que </w:t>
-      </w:r>
-      <w:proofErr w:type="gramStart"/>
-      <w:r>
-        <w:t>e</w:t>
-      </w:r>
-      <w:proofErr w:type="gramEnd"/>
-      <w:r>
-        <w:t xml:space="preserve"> num1 e colocamos </w:t>
+        <w:t xml:space="preserve">essa variável entao quando colocamos o nome da variável que e num1 e colocamos </w:t>
       </w:r>
       <w:r>
         <w:t>--</w:t>
@@ -6397,15 +6226,7 @@
       </w:r>
       <w:proofErr w:type="spellEnd"/>
       <w:r>
-        <w:t xml:space="preserve"> 13 pois o valor de num1 era 10 </w:t>
-      </w:r>
-      <w:proofErr w:type="gramStart"/>
-      <w:r>
-        <w:t>ai</w:t>
-      </w:r>
-      <w:proofErr w:type="gramEnd"/>
-      <w:r>
-        <w:t xml:space="preserve"> foi incrementado o valor de num2 ficando assim o resultado final 13.</w:t>
+        <w:t xml:space="preserve"> 13 pois o valor de num1 era 10 ai foi incrementado o valor de num2 ficando assim o resultado final 13.</w:t>
       </w:r>
     </w:p>
     <w:p>
@@ -7004,15 +6825,7 @@
         <w:t>7</w:t>
       </w:r>
       <w:r>
-        <w:t xml:space="preserve"> pois o valor de num1 era 10 </w:t>
-      </w:r>
-      <w:proofErr w:type="gramStart"/>
-      <w:r>
-        <w:t>ai</w:t>
-      </w:r>
-      <w:proofErr w:type="gramEnd"/>
-      <w:r>
-        <w:t xml:space="preserve"> foi </w:t>
+        <w:t xml:space="preserve"> pois o valor de num1 era 10 ai foi </w:t>
       </w:r>
       <w:r>
         <w:t>de</w:t>
@@ -7032,6 +6845,13 @@
         <w:t>.</w:t>
       </w:r>
     </w:p>
+    <w:p/>
+    <w:p/>
+    <w:p/>
+    <w:p/>
+    <w:p/>
+    <w:p/>
+    <w:p/>
     <w:p>
       <w:pPr>
         <w:pStyle w:val="Ttulo1"/>
@@ -7047,7 +6867,2666 @@
           <w:rFonts w:ascii="Roboto" w:hAnsi="Roboto"/>
           <w:color w:val="F1F1F1"/>
         </w:rPr>
+        <w:lastRenderedPageBreak/>
         <w:t>Operadores Relacionais em Javascript, aprenda como usar! - Curso de Javascript Moderno - Aula 05</w:t>
+      </w:r>
+    </w:p>
+    <w:p>
+      <w:pPr>
+        <w:pStyle w:val="Ttulo2"/>
+        <w:rPr>
+          <w:b/>
+          <w:bCs/>
+        </w:rPr>
+      </w:pPr>
+      <w:r>
+        <w:rPr>
+          <w:b/>
+          <w:bCs/>
+        </w:rPr>
+        <w:t>Oque e uma operação relacional?</w:t>
+      </w:r>
+    </w:p>
+    <w:p>
+      <w:r>
+        <w:t>Operação relacional e uma comparação usaremos operadores de comparação</w:t>
+      </w:r>
+    </w:p>
+    <w:p>
+      <w:pPr>
+        <w:pStyle w:val="Ttulo2"/>
+        <w:rPr>
+          <w:b/>
+          <w:bCs/>
+        </w:rPr>
+      </w:pPr>
+      <w:r>
+        <w:rPr>
+          <w:b/>
+          <w:bCs/>
+        </w:rPr>
+        <w:t>Op</w:t>
+      </w:r>
+      <w:r>
+        <w:rPr>
+          <w:b/>
+          <w:bCs/>
+        </w:rPr>
+        <w:t>er</w:t>
+      </w:r>
+      <w:r>
+        <w:rPr>
+          <w:b/>
+          <w:bCs/>
+        </w:rPr>
+        <w:t>adores</w:t>
+      </w:r>
+    </w:p>
+    <w:p>
+      <w:pPr>
+        <w:pStyle w:val="Ttulo3"/>
+        <w:rPr>
+          <w:b/>
+          <w:bCs/>
+        </w:rPr>
+      </w:pPr>
+      <w:r>
+        <w:rPr>
+          <w:b/>
+          <w:bCs/>
+        </w:rPr>
+        <w:t>&gt; Maior</w:t>
+      </w:r>
+    </w:p>
+    <w:p>
+      <w:pPr>
+        <w:shd w:val="clear" w:color="auto" w:fill="282A36"/>
+        <w:spacing w:after="0" w:line="285" w:lineRule="atLeast"/>
+        <w:rPr>
+          <w:rFonts w:ascii="Consolas" w:eastAsia="Times New Roman" w:hAnsi="Consolas" w:cs="Times New Roman"/>
+          <w:color w:val="F8F8F2"/>
+          <w:kern w:val="0"/>
+          <w:sz w:val="21"/>
+          <w:szCs w:val="21"/>
+          <w:lang w:eastAsia="pt-BR"/>
+          <w14:ligatures w14:val="none"/>
+        </w:rPr>
+      </w:pPr>
+      <w:proofErr w:type="spellStart"/>
+      <w:r>
+        <w:rPr>
+          <w:rFonts w:ascii="Consolas" w:eastAsia="Times New Roman" w:hAnsi="Consolas" w:cs="Times New Roman"/>
+          <w:color w:val="FF79C6"/>
+          <w:kern w:val="0"/>
+          <w:sz w:val="21"/>
+          <w:szCs w:val="21"/>
+          <w:lang w:eastAsia="pt-BR"/>
+          <w14:ligatures w14:val="none"/>
+        </w:rPr>
+        <w:t>let</w:t>
+      </w:r>
+      <w:proofErr w:type="spellEnd"/>
+      <w:r>
+        <w:rPr>
+          <w:rFonts w:ascii="Consolas" w:eastAsia="Times New Roman" w:hAnsi="Consolas" w:cs="Times New Roman"/>
+          <w:color w:val="F8F8F2"/>
+          <w:kern w:val="0"/>
+          <w:sz w:val="21"/>
+          <w:szCs w:val="21"/>
+          <w:lang w:eastAsia="pt-BR"/>
+          <w14:ligatures w14:val="none"/>
+        </w:rPr>
+        <w:t xml:space="preserve"> num1</w:t>
+      </w:r>
+      <w:r>
+        <w:rPr>
+          <w:rFonts w:ascii="Consolas" w:eastAsia="Times New Roman" w:hAnsi="Consolas" w:cs="Times New Roman"/>
+          <w:color w:val="FF79C6"/>
+          <w:kern w:val="0"/>
+          <w:sz w:val="21"/>
+          <w:szCs w:val="21"/>
+          <w:lang w:eastAsia="pt-BR"/>
+          <w14:ligatures w14:val="none"/>
+        </w:rPr>
+        <w:t>=</w:t>
+      </w:r>
+      <w:r>
+        <w:rPr>
+          <w:rFonts w:ascii="Consolas" w:eastAsia="Times New Roman" w:hAnsi="Consolas" w:cs="Times New Roman"/>
+          <w:color w:val="BD93F9"/>
+          <w:kern w:val="0"/>
+          <w:sz w:val="21"/>
+          <w:szCs w:val="21"/>
+          <w:lang w:eastAsia="pt-BR"/>
+          <w14:ligatures w14:val="none"/>
+        </w:rPr>
+        <w:t>10</w:t>
+      </w:r>
+    </w:p>
+    <w:p>
+      <w:pPr>
+        <w:shd w:val="clear" w:color="auto" w:fill="282A36"/>
+        <w:spacing w:after="0" w:line="285" w:lineRule="atLeast"/>
+        <w:rPr>
+          <w:rFonts w:ascii="Consolas" w:eastAsia="Times New Roman" w:hAnsi="Consolas" w:cs="Times New Roman"/>
+          <w:color w:val="F8F8F2"/>
+          <w:kern w:val="0"/>
+          <w:sz w:val="21"/>
+          <w:szCs w:val="21"/>
+          <w:lang w:eastAsia="pt-BR"/>
+          <w14:ligatures w14:val="none"/>
+        </w:rPr>
+      </w:pPr>
+      <w:proofErr w:type="spellStart"/>
+      <w:r>
+        <w:rPr>
+          <w:rFonts w:ascii="Consolas" w:eastAsia="Times New Roman" w:hAnsi="Consolas" w:cs="Times New Roman"/>
+          <w:color w:val="FF79C6"/>
+          <w:kern w:val="0"/>
+          <w:sz w:val="21"/>
+          <w:szCs w:val="21"/>
+          <w:lang w:eastAsia="pt-BR"/>
+          <w14:ligatures w14:val="none"/>
+        </w:rPr>
+        <w:t>let</w:t>
+      </w:r>
+      <w:proofErr w:type="spellEnd"/>
+      <w:r>
+        <w:rPr>
+          <w:rFonts w:ascii="Consolas" w:eastAsia="Times New Roman" w:hAnsi="Consolas" w:cs="Times New Roman"/>
+          <w:color w:val="F8F8F2"/>
+          <w:kern w:val="0"/>
+          <w:sz w:val="21"/>
+          <w:szCs w:val="21"/>
+          <w:lang w:eastAsia="pt-BR"/>
+          <w14:ligatures w14:val="none"/>
+        </w:rPr>
+        <w:t xml:space="preserve"> num2</w:t>
+      </w:r>
+      <w:r>
+        <w:rPr>
+          <w:rFonts w:ascii="Consolas" w:eastAsia="Times New Roman" w:hAnsi="Consolas" w:cs="Times New Roman"/>
+          <w:color w:val="FF79C6"/>
+          <w:kern w:val="0"/>
+          <w:sz w:val="21"/>
+          <w:szCs w:val="21"/>
+          <w:lang w:eastAsia="pt-BR"/>
+          <w14:ligatures w14:val="none"/>
+        </w:rPr>
+        <w:t>=</w:t>
+      </w:r>
+      <w:r>
+        <w:rPr>
+          <w:rFonts w:ascii="Consolas" w:eastAsia="Times New Roman" w:hAnsi="Consolas" w:cs="Times New Roman"/>
+          <w:color w:val="BD93F9"/>
+          <w:kern w:val="0"/>
+          <w:sz w:val="21"/>
+          <w:szCs w:val="21"/>
+          <w:lang w:eastAsia="pt-BR"/>
+          <w14:ligatures w14:val="none"/>
+        </w:rPr>
+        <w:t>5</w:t>
+      </w:r>
+    </w:p>
+    <w:p>
+      <w:pPr>
+        <w:shd w:val="clear" w:color="auto" w:fill="282A36"/>
+        <w:spacing w:after="0" w:line="285" w:lineRule="atLeast"/>
+        <w:rPr>
+          <w:rFonts w:ascii="Consolas" w:eastAsia="Times New Roman" w:hAnsi="Consolas" w:cs="Times New Roman"/>
+          <w:color w:val="F8F8F2"/>
+          <w:kern w:val="0"/>
+          <w:sz w:val="21"/>
+          <w:szCs w:val="21"/>
+          <w:lang w:eastAsia="pt-BR"/>
+          <w14:ligatures w14:val="none"/>
+        </w:rPr>
+      </w:pPr>
+      <w:proofErr w:type="spellStart"/>
+      <w:r>
+        <w:rPr>
+          <w:rFonts w:ascii="Consolas" w:eastAsia="Times New Roman" w:hAnsi="Consolas" w:cs="Times New Roman"/>
+          <w:color w:val="FF79C6"/>
+          <w:kern w:val="0"/>
+          <w:sz w:val="21"/>
+          <w:szCs w:val="21"/>
+          <w:lang w:eastAsia="pt-BR"/>
+          <w14:ligatures w14:val="none"/>
+        </w:rPr>
+        <w:t>let</w:t>
+      </w:r>
+      <w:proofErr w:type="spellEnd"/>
+      <w:r>
+        <w:rPr>
+          <w:rFonts w:ascii="Consolas" w:eastAsia="Times New Roman" w:hAnsi="Consolas" w:cs="Times New Roman"/>
+          <w:color w:val="F8F8F2"/>
+          <w:kern w:val="0"/>
+          <w:sz w:val="21"/>
+          <w:szCs w:val="21"/>
+          <w:lang w:eastAsia="pt-BR"/>
+          <w14:ligatures w14:val="none"/>
+        </w:rPr>
+        <w:t xml:space="preserve"> num3</w:t>
+      </w:r>
+      <w:r>
+        <w:rPr>
+          <w:rFonts w:ascii="Consolas" w:eastAsia="Times New Roman" w:hAnsi="Consolas" w:cs="Times New Roman"/>
+          <w:color w:val="FF79C6"/>
+          <w:kern w:val="0"/>
+          <w:sz w:val="21"/>
+          <w:szCs w:val="21"/>
+          <w:lang w:eastAsia="pt-BR"/>
+          <w14:ligatures w14:val="none"/>
+        </w:rPr>
+        <w:t>=</w:t>
+      </w:r>
+      <w:r>
+        <w:rPr>
+          <w:rFonts w:ascii="Consolas" w:eastAsia="Times New Roman" w:hAnsi="Consolas" w:cs="Times New Roman"/>
+          <w:color w:val="BD93F9"/>
+          <w:kern w:val="0"/>
+          <w:sz w:val="21"/>
+          <w:szCs w:val="21"/>
+          <w:lang w:eastAsia="pt-BR"/>
+          <w14:ligatures w14:val="none"/>
+        </w:rPr>
+        <w:t>10</w:t>
+      </w:r>
+    </w:p>
+    <w:p>
+      <w:pPr>
+        <w:shd w:val="clear" w:color="auto" w:fill="282A36"/>
+        <w:spacing w:after="0" w:line="285" w:lineRule="atLeast"/>
+        <w:rPr>
+          <w:rFonts w:ascii="Consolas" w:eastAsia="Times New Roman" w:hAnsi="Consolas" w:cs="Times New Roman"/>
+          <w:color w:val="F8F8F2"/>
+          <w:kern w:val="0"/>
+          <w:sz w:val="21"/>
+          <w:szCs w:val="21"/>
+          <w:lang w:eastAsia="pt-BR"/>
+          <w14:ligatures w14:val="none"/>
+        </w:rPr>
+      </w:pPr>
+      <w:r>
+        <w:rPr>
+          <w:rFonts w:ascii="Consolas" w:eastAsia="Times New Roman" w:hAnsi="Consolas" w:cs="Times New Roman"/>
+          <w:color w:val="BD93F9"/>
+          <w:kern w:val="0"/>
+          <w:sz w:val="21"/>
+          <w:szCs w:val="21"/>
+          <w:lang w:eastAsia="pt-BR"/>
+          <w14:ligatures w14:val="none"/>
+        </w:rPr>
+        <w:t>console</w:t>
+      </w:r>
+      <w:r>
+        <w:rPr>
+          <w:rFonts w:ascii="Consolas" w:eastAsia="Times New Roman" w:hAnsi="Consolas" w:cs="Times New Roman"/>
+          <w:color w:val="F8F8F2"/>
+          <w:kern w:val="0"/>
+          <w:sz w:val="21"/>
+          <w:szCs w:val="21"/>
+          <w:lang w:eastAsia="pt-BR"/>
+          <w14:ligatures w14:val="none"/>
+        </w:rPr>
+        <w:t>.</w:t>
+      </w:r>
+      <w:r>
+        <w:rPr>
+          <w:rFonts w:ascii="Consolas" w:eastAsia="Times New Roman" w:hAnsi="Consolas" w:cs="Times New Roman"/>
+          <w:color w:val="50FA7B"/>
+          <w:kern w:val="0"/>
+          <w:sz w:val="21"/>
+          <w:szCs w:val="21"/>
+          <w:lang w:eastAsia="pt-BR"/>
+          <w14:ligatures w14:val="none"/>
+        </w:rPr>
+        <w:t>log</w:t>
+      </w:r>
+      <w:r>
+        <w:rPr>
+          <w:rFonts w:ascii="Consolas" w:eastAsia="Times New Roman" w:hAnsi="Consolas" w:cs="Times New Roman"/>
+          <w:color w:val="F8F8F2"/>
+          <w:kern w:val="0"/>
+          <w:sz w:val="21"/>
+          <w:szCs w:val="21"/>
+          <w:lang w:eastAsia="pt-BR"/>
+          <w14:ligatures w14:val="none"/>
+        </w:rPr>
+        <w:t xml:space="preserve">(num1 </w:t>
+      </w:r>
+      <w:r>
+        <w:rPr>
+          <w:rFonts w:ascii="Consolas" w:eastAsia="Times New Roman" w:hAnsi="Consolas" w:cs="Times New Roman"/>
+          <w:color w:val="FF79C6"/>
+          <w:kern w:val="0"/>
+          <w:sz w:val="21"/>
+          <w:szCs w:val="21"/>
+          <w:lang w:eastAsia="pt-BR"/>
+          <w14:ligatures w14:val="none"/>
+        </w:rPr>
+        <w:t>&gt;</w:t>
+      </w:r>
+      <w:r>
+        <w:rPr>
+          <w:rFonts w:ascii="Consolas" w:eastAsia="Times New Roman" w:hAnsi="Consolas" w:cs="Times New Roman"/>
+          <w:color w:val="F8F8F2"/>
+          <w:kern w:val="0"/>
+          <w:sz w:val="21"/>
+          <w:szCs w:val="21"/>
+          <w:lang w:eastAsia="pt-BR"/>
+          <w14:ligatures w14:val="none"/>
+        </w:rPr>
+        <w:t xml:space="preserve"> num2)</w:t>
+      </w:r>
+    </w:p>
+    <w:p>
+      <w:r>
+        <w:t xml:space="preserve">Aqui estamos perguntando no console.log se num1 que tem 10 </w:t>
+      </w:r>
+      <w:proofErr w:type="spellStart"/>
+      <w:r>
+        <w:t>atribuido</w:t>
+      </w:r>
+      <w:proofErr w:type="spellEnd"/>
+      <w:r>
+        <w:t xml:space="preserve"> a ele é maior que num2 que tem o numero 5 </w:t>
+      </w:r>
+      <w:proofErr w:type="spellStart"/>
+      <w:r>
+        <w:t>atribuido</w:t>
+      </w:r>
+      <w:proofErr w:type="spellEnd"/>
+      <w:r>
+        <w:t xml:space="preserve"> a ele, o resultado </w:t>
+      </w:r>
+      <w:proofErr w:type="spellStart"/>
+      <w:r>
+        <w:t>sera</w:t>
+      </w:r>
+      <w:proofErr w:type="spellEnd"/>
+      <w:r>
+        <w:t xml:space="preserve"> verdadeiro (</w:t>
+      </w:r>
+      <w:proofErr w:type="spellStart"/>
+      <w:r>
+        <w:t>true</w:t>
+      </w:r>
+      <w:proofErr w:type="spellEnd"/>
+      <w:r>
+        <w:t>) pois num1 e maior que num2.</w:t>
+      </w:r>
+    </w:p>
+    <w:p>
+      <w:r>
+        <w:t>.</w:t>
+      </w:r>
+    </w:p>
+    <w:p>
+      <w:pPr>
+        <w:pStyle w:val="Ttulo3"/>
+        <w:rPr>
+          <w:b/>
+          <w:bCs/>
+        </w:rPr>
+      </w:pPr>
+      <w:r>
+        <w:rPr>
+          <w:b/>
+          <w:bCs/>
+        </w:rPr>
+        <w:t>&gt;= Maior ou igual</w:t>
+      </w:r>
+    </w:p>
+    <w:p>
+      <w:pPr>
+        <w:shd w:val="clear" w:color="auto" w:fill="282A36"/>
+        <w:spacing w:after="0" w:line="285" w:lineRule="atLeast"/>
+        <w:rPr>
+          <w:rFonts w:ascii="Consolas" w:eastAsia="Times New Roman" w:hAnsi="Consolas" w:cs="Times New Roman"/>
+          <w:color w:val="F8F8F2"/>
+          <w:kern w:val="0"/>
+          <w:sz w:val="21"/>
+          <w:szCs w:val="21"/>
+          <w:lang w:eastAsia="pt-BR"/>
+          <w14:ligatures w14:val="none"/>
+        </w:rPr>
+      </w:pPr>
+      <w:proofErr w:type="spellStart"/>
+      <w:r>
+        <w:rPr>
+          <w:rFonts w:ascii="Consolas" w:eastAsia="Times New Roman" w:hAnsi="Consolas" w:cs="Times New Roman"/>
+          <w:color w:val="FF79C6"/>
+          <w:kern w:val="0"/>
+          <w:sz w:val="21"/>
+          <w:szCs w:val="21"/>
+          <w:lang w:eastAsia="pt-BR"/>
+          <w14:ligatures w14:val="none"/>
+        </w:rPr>
+        <w:t>let</w:t>
+      </w:r>
+      <w:proofErr w:type="spellEnd"/>
+      <w:r>
+        <w:rPr>
+          <w:rFonts w:ascii="Consolas" w:eastAsia="Times New Roman" w:hAnsi="Consolas" w:cs="Times New Roman"/>
+          <w:color w:val="F8F8F2"/>
+          <w:kern w:val="0"/>
+          <w:sz w:val="21"/>
+          <w:szCs w:val="21"/>
+          <w:lang w:eastAsia="pt-BR"/>
+          <w14:ligatures w14:val="none"/>
+        </w:rPr>
+        <w:t xml:space="preserve"> num1</w:t>
+      </w:r>
+      <w:r>
+        <w:rPr>
+          <w:rFonts w:ascii="Consolas" w:eastAsia="Times New Roman" w:hAnsi="Consolas" w:cs="Times New Roman"/>
+          <w:color w:val="FF79C6"/>
+          <w:kern w:val="0"/>
+          <w:sz w:val="21"/>
+          <w:szCs w:val="21"/>
+          <w:lang w:eastAsia="pt-BR"/>
+          <w14:ligatures w14:val="none"/>
+        </w:rPr>
+        <w:t>=</w:t>
+      </w:r>
+      <w:r>
+        <w:rPr>
+          <w:rFonts w:ascii="Consolas" w:eastAsia="Times New Roman" w:hAnsi="Consolas" w:cs="Times New Roman"/>
+          <w:color w:val="BD93F9"/>
+          <w:kern w:val="0"/>
+          <w:sz w:val="21"/>
+          <w:szCs w:val="21"/>
+          <w:lang w:eastAsia="pt-BR"/>
+          <w14:ligatures w14:val="none"/>
+        </w:rPr>
+        <w:t>10</w:t>
+      </w:r>
+    </w:p>
+    <w:p>
+      <w:pPr>
+        <w:shd w:val="clear" w:color="auto" w:fill="282A36"/>
+        <w:spacing w:after="0" w:line="285" w:lineRule="atLeast"/>
+        <w:rPr>
+          <w:rFonts w:ascii="Consolas" w:eastAsia="Times New Roman" w:hAnsi="Consolas" w:cs="Times New Roman"/>
+          <w:color w:val="F8F8F2"/>
+          <w:kern w:val="0"/>
+          <w:sz w:val="21"/>
+          <w:szCs w:val="21"/>
+          <w:lang w:eastAsia="pt-BR"/>
+          <w14:ligatures w14:val="none"/>
+        </w:rPr>
+      </w:pPr>
+      <w:proofErr w:type="spellStart"/>
+      <w:r>
+        <w:rPr>
+          <w:rFonts w:ascii="Consolas" w:eastAsia="Times New Roman" w:hAnsi="Consolas" w:cs="Times New Roman"/>
+          <w:color w:val="FF79C6"/>
+          <w:kern w:val="0"/>
+          <w:sz w:val="21"/>
+          <w:szCs w:val="21"/>
+          <w:lang w:eastAsia="pt-BR"/>
+          <w14:ligatures w14:val="none"/>
+        </w:rPr>
+        <w:t>let</w:t>
+      </w:r>
+      <w:proofErr w:type="spellEnd"/>
+      <w:r>
+        <w:rPr>
+          <w:rFonts w:ascii="Consolas" w:eastAsia="Times New Roman" w:hAnsi="Consolas" w:cs="Times New Roman"/>
+          <w:color w:val="F8F8F2"/>
+          <w:kern w:val="0"/>
+          <w:sz w:val="21"/>
+          <w:szCs w:val="21"/>
+          <w:lang w:eastAsia="pt-BR"/>
+          <w14:ligatures w14:val="none"/>
+        </w:rPr>
+        <w:t xml:space="preserve"> num2</w:t>
+      </w:r>
+      <w:r>
+        <w:rPr>
+          <w:rFonts w:ascii="Consolas" w:eastAsia="Times New Roman" w:hAnsi="Consolas" w:cs="Times New Roman"/>
+          <w:color w:val="FF79C6"/>
+          <w:kern w:val="0"/>
+          <w:sz w:val="21"/>
+          <w:szCs w:val="21"/>
+          <w:lang w:eastAsia="pt-BR"/>
+          <w14:ligatures w14:val="none"/>
+        </w:rPr>
+        <w:t>=</w:t>
+      </w:r>
+      <w:r>
+        <w:rPr>
+          <w:rFonts w:ascii="Consolas" w:eastAsia="Times New Roman" w:hAnsi="Consolas" w:cs="Times New Roman"/>
+          <w:color w:val="BD93F9"/>
+          <w:kern w:val="0"/>
+          <w:sz w:val="21"/>
+          <w:szCs w:val="21"/>
+          <w:lang w:eastAsia="pt-BR"/>
+          <w14:ligatures w14:val="none"/>
+        </w:rPr>
+        <w:t>5</w:t>
+      </w:r>
+    </w:p>
+    <w:p>
+      <w:pPr>
+        <w:shd w:val="clear" w:color="auto" w:fill="282A36"/>
+        <w:spacing w:after="0" w:line="285" w:lineRule="atLeast"/>
+        <w:rPr>
+          <w:rFonts w:ascii="Consolas" w:eastAsia="Times New Roman" w:hAnsi="Consolas" w:cs="Times New Roman"/>
+          <w:color w:val="F8F8F2"/>
+          <w:kern w:val="0"/>
+          <w:sz w:val="21"/>
+          <w:szCs w:val="21"/>
+          <w:lang w:eastAsia="pt-BR"/>
+          <w14:ligatures w14:val="none"/>
+        </w:rPr>
+      </w:pPr>
+      <w:proofErr w:type="spellStart"/>
+      <w:r>
+        <w:rPr>
+          <w:rFonts w:ascii="Consolas" w:eastAsia="Times New Roman" w:hAnsi="Consolas" w:cs="Times New Roman"/>
+          <w:color w:val="FF79C6"/>
+          <w:kern w:val="0"/>
+          <w:sz w:val="21"/>
+          <w:szCs w:val="21"/>
+          <w:lang w:eastAsia="pt-BR"/>
+          <w14:ligatures w14:val="none"/>
+        </w:rPr>
+        <w:t>let</w:t>
+      </w:r>
+      <w:proofErr w:type="spellEnd"/>
+      <w:r>
+        <w:rPr>
+          <w:rFonts w:ascii="Consolas" w:eastAsia="Times New Roman" w:hAnsi="Consolas" w:cs="Times New Roman"/>
+          <w:color w:val="F8F8F2"/>
+          <w:kern w:val="0"/>
+          <w:sz w:val="21"/>
+          <w:szCs w:val="21"/>
+          <w:lang w:eastAsia="pt-BR"/>
+          <w14:ligatures w14:val="none"/>
+        </w:rPr>
+        <w:t xml:space="preserve"> num3</w:t>
+      </w:r>
+      <w:r>
+        <w:rPr>
+          <w:rFonts w:ascii="Consolas" w:eastAsia="Times New Roman" w:hAnsi="Consolas" w:cs="Times New Roman"/>
+          <w:color w:val="FF79C6"/>
+          <w:kern w:val="0"/>
+          <w:sz w:val="21"/>
+          <w:szCs w:val="21"/>
+          <w:lang w:eastAsia="pt-BR"/>
+          <w14:ligatures w14:val="none"/>
+        </w:rPr>
+        <w:t>=</w:t>
+      </w:r>
+      <w:r>
+        <w:rPr>
+          <w:rFonts w:ascii="Consolas" w:eastAsia="Times New Roman" w:hAnsi="Consolas" w:cs="Times New Roman"/>
+          <w:color w:val="BD93F9"/>
+          <w:kern w:val="0"/>
+          <w:sz w:val="21"/>
+          <w:szCs w:val="21"/>
+          <w:lang w:eastAsia="pt-BR"/>
+          <w14:ligatures w14:val="none"/>
+        </w:rPr>
+        <w:t>10</w:t>
+      </w:r>
+    </w:p>
+    <w:p>
+      <w:pPr>
+        <w:shd w:val="clear" w:color="auto" w:fill="282A36"/>
+        <w:spacing w:after="0" w:line="285" w:lineRule="atLeast"/>
+        <w:rPr>
+          <w:rFonts w:ascii="Consolas" w:eastAsia="Times New Roman" w:hAnsi="Consolas" w:cs="Times New Roman"/>
+          <w:color w:val="F8F8F2"/>
+          <w:kern w:val="0"/>
+          <w:sz w:val="21"/>
+          <w:szCs w:val="21"/>
+          <w:lang w:eastAsia="pt-BR"/>
+          <w14:ligatures w14:val="none"/>
+        </w:rPr>
+      </w:pPr>
+      <w:r>
+        <w:rPr>
+          <w:rFonts w:ascii="Consolas" w:eastAsia="Times New Roman" w:hAnsi="Consolas" w:cs="Times New Roman"/>
+          <w:color w:val="BD93F9"/>
+          <w:kern w:val="0"/>
+          <w:sz w:val="21"/>
+          <w:szCs w:val="21"/>
+          <w:lang w:eastAsia="pt-BR"/>
+          <w14:ligatures w14:val="none"/>
+        </w:rPr>
+        <w:t>console</w:t>
+      </w:r>
+      <w:r>
+        <w:rPr>
+          <w:rFonts w:ascii="Consolas" w:eastAsia="Times New Roman" w:hAnsi="Consolas" w:cs="Times New Roman"/>
+          <w:color w:val="F8F8F2"/>
+          <w:kern w:val="0"/>
+          <w:sz w:val="21"/>
+          <w:szCs w:val="21"/>
+          <w:lang w:eastAsia="pt-BR"/>
+          <w14:ligatures w14:val="none"/>
+        </w:rPr>
+        <w:t>.</w:t>
+      </w:r>
+      <w:r>
+        <w:rPr>
+          <w:rFonts w:ascii="Consolas" w:eastAsia="Times New Roman" w:hAnsi="Consolas" w:cs="Times New Roman"/>
+          <w:color w:val="50FA7B"/>
+          <w:kern w:val="0"/>
+          <w:sz w:val="21"/>
+          <w:szCs w:val="21"/>
+          <w:lang w:eastAsia="pt-BR"/>
+          <w14:ligatures w14:val="none"/>
+        </w:rPr>
+        <w:t>log</w:t>
+      </w:r>
+      <w:r>
+        <w:rPr>
+          <w:rFonts w:ascii="Consolas" w:eastAsia="Times New Roman" w:hAnsi="Consolas" w:cs="Times New Roman"/>
+          <w:color w:val="F8F8F2"/>
+          <w:kern w:val="0"/>
+          <w:sz w:val="21"/>
+          <w:szCs w:val="21"/>
+          <w:lang w:eastAsia="pt-BR"/>
+          <w14:ligatures w14:val="none"/>
+        </w:rPr>
+        <w:t xml:space="preserve">(num1 </w:t>
+      </w:r>
+      <w:r>
+        <w:rPr>
+          <w:rFonts w:ascii="Consolas" w:eastAsia="Times New Roman" w:hAnsi="Consolas" w:cs="Times New Roman"/>
+          <w:color w:val="FF79C6"/>
+          <w:kern w:val="0"/>
+          <w:sz w:val="21"/>
+          <w:szCs w:val="21"/>
+          <w:lang w:eastAsia="pt-BR"/>
+          <w14:ligatures w14:val="none"/>
+        </w:rPr>
+        <w:t>&gt;=</w:t>
+      </w:r>
+      <w:r>
+        <w:rPr>
+          <w:rFonts w:ascii="Consolas" w:eastAsia="Times New Roman" w:hAnsi="Consolas" w:cs="Times New Roman"/>
+          <w:color w:val="F8F8F2"/>
+          <w:kern w:val="0"/>
+          <w:sz w:val="21"/>
+          <w:szCs w:val="21"/>
+          <w:lang w:eastAsia="pt-BR"/>
+          <w14:ligatures w14:val="none"/>
+        </w:rPr>
+        <w:t xml:space="preserve"> num3)</w:t>
+      </w:r>
+    </w:p>
+    <w:p>
+      <w:r>
+        <w:t xml:space="preserve">Aqui estão perguntando se num 1 e maior ou igual a num3, entao se for maior ou igual o resultado </w:t>
+      </w:r>
+      <w:proofErr w:type="spellStart"/>
+      <w:r>
+        <w:t>sera</w:t>
+      </w:r>
+      <w:proofErr w:type="spellEnd"/>
+      <w:r>
+        <w:t xml:space="preserve"> verdadeiro(</w:t>
+      </w:r>
+      <w:proofErr w:type="spellStart"/>
+      <w:r>
+        <w:t>true</w:t>
+      </w:r>
+      <w:proofErr w:type="spellEnd"/>
+      <w:r>
+        <w:t xml:space="preserve">) senão se não for o resultado </w:t>
+      </w:r>
+      <w:proofErr w:type="spellStart"/>
+      <w:r>
+        <w:t>sera</w:t>
+      </w:r>
+      <w:proofErr w:type="spellEnd"/>
+      <w:r>
+        <w:t xml:space="preserve"> falso(false).</w:t>
+      </w:r>
+    </w:p>
+    <w:p>
+      <w:r>
+        <w:t xml:space="preserve">O resultado </w:t>
+      </w:r>
+      <w:proofErr w:type="spellStart"/>
+      <w:r>
+        <w:t>sera</w:t>
+      </w:r>
+      <w:proofErr w:type="spellEnd"/>
+      <w:r>
+        <w:t xml:space="preserve"> verdadeiro(</w:t>
+      </w:r>
+      <w:proofErr w:type="spellStart"/>
+      <w:r>
+        <w:t>true</w:t>
+      </w:r>
+      <w:proofErr w:type="spellEnd"/>
+      <w:r>
+        <w:t xml:space="preserve">) pois num1 e igual a num3 mesmo que não seja </w:t>
+      </w:r>
+      <w:proofErr w:type="spellStart"/>
+      <w:r>
+        <w:t>mior</w:t>
+      </w:r>
+      <w:proofErr w:type="spellEnd"/>
+      <w:r>
+        <w:t>, pode ser qualquer uma das opções, se for maior ou igual.</w:t>
+      </w:r>
+    </w:p>
+    <w:p>
+      <w:r>
+        <w:t>.</w:t>
+      </w:r>
+    </w:p>
+    <w:p>
+      <w:pPr>
+        <w:pStyle w:val="Ttulo3"/>
+        <w:rPr>
+          <w:b/>
+          <w:bCs/>
+        </w:rPr>
+      </w:pPr>
+      <w:r>
+        <w:rPr>
+          <w:b/>
+          <w:bCs/>
+        </w:rPr>
+        <w:t>&lt; Menor</w:t>
+      </w:r>
+    </w:p>
+    <w:p>
+      <w:pPr>
+        <w:shd w:val="clear" w:color="auto" w:fill="282A36"/>
+        <w:spacing w:after="0" w:line="285" w:lineRule="atLeast"/>
+        <w:rPr>
+          <w:rFonts w:ascii="Consolas" w:eastAsia="Times New Roman" w:hAnsi="Consolas" w:cs="Times New Roman"/>
+          <w:color w:val="F8F8F2"/>
+          <w:kern w:val="0"/>
+          <w:sz w:val="21"/>
+          <w:szCs w:val="21"/>
+          <w:lang w:eastAsia="pt-BR"/>
+          <w14:ligatures w14:val="none"/>
+        </w:rPr>
+      </w:pPr>
+      <w:proofErr w:type="spellStart"/>
+      <w:r>
+        <w:rPr>
+          <w:rFonts w:ascii="Consolas" w:eastAsia="Times New Roman" w:hAnsi="Consolas" w:cs="Times New Roman"/>
+          <w:color w:val="FF79C6"/>
+          <w:kern w:val="0"/>
+          <w:sz w:val="21"/>
+          <w:szCs w:val="21"/>
+          <w:lang w:eastAsia="pt-BR"/>
+          <w14:ligatures w14:val="none"/>
+        </w:rPr>
+        <w:t>let</w:t>
+      </w:r>
+      <w:proofErr w:type="spellEnd"/>
+      <w:r>
+        <w:rPr>
+          <w:rFonts w:ascii="Consolas" w:eastAsia="Times New Roman" w:hAnsi="Consolas" w:cs="Times New Roman"/>
+          <w:color w:val="F8F8F2"/>
+          <w:kern w:val="0"/>
+          <w:sz w:val="21"/>
+          <w:szCs w:val="21"/>
+          <w:lang w:eastAsia="pt-BR"/>
+          <w14:ligatures w14:val="none"/>
+        </w:rPr>
+        <w:t xml:space="preserve"> num1</w:t>
+      </w:r>
+      <w:r>
+        <w:rPr>
+          <w:rFonts w:ascii="Consolas" w:eastAsia="Times New Roman" w:hAnsi="Consolas" w:cs="Times New Roman"/>
+          <w:color w:val="FF79C6"/>
+          <w:kern w:val="0"/>
+          <w:sz w:val="21"/>
+          <w:szCs w:val="21"/>
+          <w:lang w:eastAsia="pt-BR"/>
+          <w14:ligatures w14:val="none"/>
+        </w:rPr>
+        <w:t>=</w:t>
+      </w:r>
+      <w:r>
+        <w:rPr>
+          <w:rFonts w:ascii="Consolas" w:eastAsia="Times New Roman" w:hAnsi="Consolas" w:cs="Times New Roman"/>
+          <w:color w:val="BD93F9"/>
+          <w:kern w:val="0"/>
+          <w:sz w:val="21"/>
+          <w:szCs w:val="21"/>
+          <w:lang w:eastAsia="pt-BR"/>
+          <w14:ligatures w14:val="none"/>
+        </w:rPr>
+        <w:t>10</w:t>
+      </w:r>
+    </w:p>
+    <w:p>
+      <w:pPr>
+        <w:shd w:val="clear" w:color="auto" w:fill="282A36"/>
+        <w:spacing w:after="0" w:line="285" w:lineRule="atLeast"/>
+        <w:rPr>
+          <w:rFonts w:ascii="Consolas" w:eastAsia="Times New Roman" w:hAnsi="Consolas" w:cs="Times New Roman"/>
+          <w:color w:val="F8F8F2"/>
+          <w:kern w:val="0"/>
+          <w:sz w:val="21"/>
+          <w:szCs w:val="21"/>
+          <w:lang w:eastAsia="pt-BR"/>
+          <w14:ligatures w14:val="none"/>
+        </w:rPr>
+      </w:pPr>
+      <w:proofErr w:type="spellStart"/>
+      <w:r>
+        <w:rPr>
+          <w:rFonts w:ascii="Consolas" w:eastAsia="Times New Roman" w:hAnsi="Consolas" w:cs="Times New Roman"/>
+          <w:color w:val="FF79C6"/>
+          <w:kern w:val="0"/>
+          <w:sz w:val="21"/>
+          <w:szCs w:val="21"/>
+          <w:lang w:eastAsia="pt-BR"/>
+          <w14:ligatures w14:val="none"/>
+        </w:rPr>
+        <w:t>let</w:t>
+      </w:r>
+      <w:proofErr w:type="spellEnd"/>
+      <w:r>
+        <w:rPr>
+          <w:rFonts w:ascii="Consolas" w:eastAsia="Times New Roman" w:hAnsi="Consolas" w:cs="Times New Roman"/>
+          <w:color w:val="F8F8F2"/>
+          <w:kern w:val="0"/>
+          <w:sz w:val="21"/>
+          <w:szCs w:val="21"/>
+          <w:lang w:eastAsia="pt-BR"/>
+          <w14:ligatures w14:val="none"/>
+        </w:rPr>
+        <w:t xml:space="preserve"> num2</w:t>
+      </w:r>
+      <w:r>
+        <w:rPr>
+          <w:rFonts w:ascii="Consolas" w:eastAsia="Times New Roman" w:hAnsi="Consolas" w:cs="Times New Roman"/>
+          <w:color w:val="FF79C6"/>
+          <w:kern w:val="0"/>
+          <w:sz w:val="21"/>
+          <w:szCs w:val="21"/>
+          <w:lang w:eastAsia="pt-BR"/>
+          <w14:ligatures w14:val="none"/>
+        </w:rPr>
+        <w:t>=</w:t>
+      </w:r>
+      <w:r>
+        <w:rPr>
+          <w:rFonts w:ascii="Consolas" w:eastAsia="Times New Roman" w:hAnsi="Consolas" w:cs="Times New Roman"/>
+          <w:color w:val="BD93F9"/>
+          <w:kern w:val="0"/>
+          <w:sz w:val="21"/>
+          <w:szCs w:val="21"/>
+          <w:lang w:eastAsia="pt-BR"/>
+          <w14:ligatures w14:val="none"/>
+        </w:rPr>
+        <w:t>5</w:t>
+      </w:r>
+    </w:p>
+    <w:p>
+      <w:pPr>
+        <w:shd w:val="clear" w:color="auto" w:fill="282A36"/>
+        <w:spacing w:after="0" w:line="285" w:lineRule="atLeast"/>
+        <w:rPr>
+          <w:rFonts w:ascii="Consolas" w:eastAsia="Times New Roman" w:hAnsi="Consolas" w:cs="Times New Roman"/>
+          <w:color w:val="F8F8F2"/>
+          <w:kern w:val="0"/>
+          <w:sz w:val="21"/>
+          <w:szCs w:val="21"/>
+          <w:lang w:eastAsia="pt-BR"/>
+          <w14:ligatures w14:val="none"/>
+        </w:rPr>
+      </w:pPr>
+      <w:proofErr w:type="spellStart"/>
+      <w:r>
+        <w:rPr>
+          <w:rFonts w:ascii="Consolas" w:eastAsia="Times New Roman" w:hAnsi="Consolas" w:cs="Times New Roman"/>
+          <w:color w:val="FF79C6"/>
+          <w:kern w:val="0"/>
+          <w:sz w:val="21"/>
+          <w:szCs w:val="21"/>
+          <w:lang w:eastAsia="pt-BR"/>
+          <w14:ligatures w14:val="none"/>
+        </w:rPr>
+        <w:t>let</w:t>
+      </w:r>
+      <w:proofErr w:type="spellEnd"/>
+      <w:r>
+        <w:rPr>
+          <w:rFonts w:ascii="Consolas" w:eastAsia="Times New Roman" w:hAnsi="Consolas" w:cs="Times New Roman"/>
+          <w:color w:val="F8F8F2"/>
+          <w:kern w:val="0"/>
+          <w:sz w:val="21"/>
+          <w:szCs w:val="21"/>
+          <w:lang w:eastAsia="pt-BR"/>
+          <w14:ligatures w14:val="none"/>
+        </w:rPr>
+        <w:t xml:space="preserve"> num3</w:t>
+      </w:r>
+      <w:r>
+        <w:rPr>
+          <w:rFonts w:ascii="Consolas" w:eastAsia="Times New Roman" w:hAnsi="Consolas" w:cs="Times New Roman"/>
+          <w:color w:val="FF79C6"/>
+          <w:kern w:val="0"/>
+          <w:sz w:val="21"/>
+          <w:szCs w:val="21"/>
+          <w:lang w:eastAsia="pt-BR"/>
+          <w14:ligatures w14:val="none"/>
+        </w:rPr>
+        <w:t>=</w:t>
+      </w:r>
+      <w:r>
+        <w:rPr>
+          <w:rFonts w:ascii="Consolas" w:eastAsia="Times New Roman" w:hAnsi="Consolas" w:cs="Times New Roman"/>
+          <w:color w:val="BD93F9"/>
+          <w:kern w:val="0"/>
+          <w:sz w:val="21"/>
+          <w:szCs w:val="21"/>
+          <w:lang w:eastAsia="pt-BR"/>
+          <w14:ligatures w14:val="none"/>
+        </w:rPr>
+        <w:t>10</w:t>
+      </w:r>
+    </w:p>
+    <w:p>
+      <w:pPr>
+        <w:shd w:val="clear" w:color="auto" w:fill="282A36"/>
+        <w:spacing w:after="0" w:line="285" w:lineRule="atLeast"/>
+        <w:rPr>
+          <w:rFonts w:ascii="Consolas" w:eastAsia="Times New Roman" w:hAnsi="Consolas" w:cs="Times New Roman"/>
+          <w:color w:val="F8F8F2"/>
+          <w:kern w:val="0"/>
+          <w:sz w:val="21"/>
+          <w:szCs w:val="21"/>
+          <w:lang w:eastAsia="pt-BR"/>
+          <w14:ligatures w14:val="none"/>
+        </w:rPr>
+      </w:pPr>
+      <w:r>
+        <w:rPr>
+          <w:rFonts w:ascii="Consolas" w:eastAsia="Times New Roman" w:hAnsi="Consolas" w:cs="Times New Roman"/>
+          <w:color w:val="BD93F9"/>
+          <w:kern w:val="0"/>
+          <w:sz w:val="21"/>
+          <w:szCs w:val="21"/>
+          <w:lang w:eastAsia="pt-BR"/>
+          <w14:ligatures w14:val="none"/>
+        </w:rPr>
+        <w:t>console</w:t>
+      </w:r>
+      <w:r>
+        <w:rPr>
+          <w:rFonts w:ascii="Consolas" w:eastAsia="Times New Roman" w:hAnsi="Consolas" w:cs="Times New Roman"/>
+          <w:color w:val="F8F8F2"/>
+          <w:kern w:val="0"/>
+          <w:sz w:val="21"/>
+          <w:szCs w:val="21"/>
+          <w:lang w:eastAsia="pt-BR"/>
+          <w14:ligatures w14:val="none"/>
+        </w:rPr>
+        <w:t>.</w:t>
+      </w:r>
+      <w:r>
+        <w:rPr>
+          <w:rFonts w:ascii="Consolas" w:eastAsia="Times New Roman" w:hAnsi="Consolas" w:cs="Times New Roman"/>
+          <w:color w:val="50FA7B"/>
+          <w:kern w:val="0"/>
+          <w:sz w:val="21"/>
+          <w:szCs w:val="21"/>
+          <w:lang w:eastAsia="pt-BR"/>
+          <w14:ligatures w14:val="none"/>
+        </w:rPr>
+        <w:t>log</w:t>
+      </w:r>
+      <w:r>
+        <w:rPr>
+          <w:rFonts w:ascii="Consolas" w:eastAsia="Times New Roman" w:hAnsi="Consolas" w:cs="Times New Roman"/>
+          <w:color w:val="F8F8F2"/>
+          <w:kern w:val="0"/>
+          <w:sz w:val="21"/>
+          <w:szCs w:val="21"/>
+          <w:lang w:eastAsia="pt-BR"/>
+          <w14:ligatures w14:val="none"/>
+        </w:rPr>
+        <w:t xml:space="preserve">(num1 </w:t>
+      </w:r>
+      <w:r>
+        <w:rPr>
+          <w:rFonts w:ascii="Consolas" w:eastAsia="Times New Roman" w:hAnsi="Consolas" w:cs="Times New Roman"/>
+          <w:color w:val="FF79C6"/>
+          <w:kern w:val="0"/>
+          <w:sz w:val="21"/>
+          <w:szCs w:val="21"/>
+          <w:lang w:eastAsia="pt-BR"/>
+          <w14:ligatures w14:val="none"/>
+        </w:rPr>
+        <w:t>&lt;</w:t>
+      </w:r>
+      <w:r>
+        <w:rPr>
+          <w:rFonts w:ascii="Consolas" w:eastAsia="Times New Roman" w:hAnsi="Consolas" w:cs="Times New Roman"/>
+          <w:color w:val="F8F8F2"/>
+          <w:kern w:val="0"/>
+          <w:sz w:val="21"/>
+          <w:szCs w:val="21"/>
+          <w:lang w:eastAsia="pt-BR"/>
+          <w14:ligatures w14:val="none"/>
+        </w:rPr>
+        <w:t xml:space="preserve"> num2)</w:t>
+      </w:r>
+    </w:p>
+    <w:p>
+      <w:r>
+        <w:t xml:space="preserve">Aqui estamos perguntando no console.log se num1 que tem 10 </w:t>
+      </w:r>
+      <w:proofErr w:type="spellStart"/>
+      <w:r>
+        <w:t>atribuido</w:t>
+      </w:r>
+      <w:proofErr w:type="spellEnd"/>
+      <w:r>
+        <w:t xml:space="preserve">  é m</w:t>
+      </w:r>
+      <w:r>
+        <w:t>enor</w:t>
+      </w:r>
+      <w:r>
+        <w:t xml:space="preserve"> que num2 que tem o </w:t>
+      </w:r>
+      <w:proofErr w:type="spellStart"/>
+      <w:r>
+        <w:t>numero</w:t>
+      </w:r>
+      <w:proofErr w:type="spellEnd"/>
+      <w:r>
+        <w:t xml:space="preserve"> 5 </w:t>
+      </w:r>
+      <w:proofErr w:type="spellStart"/>
+      <w:r>
+        <w:t>atribuido</w:t>
+      </w:r>
+      <w:proofErr w:type="spellEnd"/>
+      <w:r>
+        <w:t xml:space="preserve"> a ele, o resultado </w:t>
+      </w:r>
+      <w:proofErr w:type="spellStart"/>
+      <w:r>
+        <w:t>sera</w:t>
+      </w:r>
+      <w:proofErr w:type="spellEnd"/>
+      <w:r>
+        <w:t xml:space="preserve"> </w:t>
+      </w:r>
+      <w:r>
+        <w:t>falso</w:t>
+      </w:r>
+      <w:r>
+        <w:t xml:space="preserve"> (</w:t>
+      </w:r>
+      <w:r>
+        <w:t>false</w:t>
+      </w:r>
+      <w:r>
+        <w:t xml:space="preserve">) pois num1 </w:t>
+      </w:r>
+      <w:r>
+        <w:t>não é menor</w:t>
+      </w:r>
+      <w:r>
+        <w:t xml:space="preserve"> que num2.</w:t>
+      </w:r>
+    </w:p>
+    <w:p>
+      <w:r>
+        <w:t>.</w:t>
+      </w:r>
+    </w:p>
+    <w:p/>
+    <w:p/>
+    <w:p/>
+    <w:p>
+      <w:pPr>
+        <w:pStyle w:val="Ttulo3"/>
+        <w:rPr>
+          <w:b/>
+          <w:bCs/>
+        </w:rPr>
+      </w:pPr>
+      <w:r>
+        <w:rPr>
+          <w:b/>
+          <w:bCs/>
+        </w:rPr>
+        <w:lastRenderedPageBreak/>
+        <w:t>&lt;= Menor ou igual</w:t>
+      </w:r>
+    </w:p>
+    <w:p>
+      <w:pPr>
+        <w:shd w:val="clear" w:color="auto" w:fill="282A36"/>
+        <w:spacing w:after="0" w:line="285" w:lineRule="atLeast"/>
+        <w:rPr>
+          <w:rFonts w:ascii="Consolas" w:eastAsia="Times New Roman" w:hAnsi="Consolas" w:cs="Times New Roman"/>
+          <w:color w:val="F8F8F2"/>
+          <w:kern w:val="0"/>
+          <w:sz w:val="21"/>
+          <w:szCs w:val="21"/>
+          <w:lang w:eastAsia="pt-BR"/>
+          <w14:ligatures w14:val="none"/>
+        </w:rPr>
+      </w:pPr>
+      <w:proofErr w:type="spellStart"/>
+      <w:r>
+        <w:rPr>
+          <w:rFonts w:ascii="Consolas" w:eastAsia="Times New Roman" w:hAnsi="Consolas" w:cs="Times New Roman"/>
+          <w:color w:val="FF79C6"/>
+          <w:kern w:val="0"/>
+          <w:sz w:val="21"/>
+          <w:szCs w:val="21"/>
+          <w:lang w:eastAsia="pt-BR"/>
+          <w14:ligatures w14:val="none"/>
+        </w:rPr>
+        <w:t>let</w:t>
+      </w:r>
+      <w:proofErr w:type="spellEnd"/>
+      <w:r>
+        <w:rPr>
+          <w:rFonts w:ascii="Consolas" w:eastAsia="Times New Roman" w:hAnsi="Consolas" w:cs="Times New Roman"/>
+          <w:color w:val="F8F8F2"/>
+          <w:kern w:val="0"/>
+          <w:sz w:val="21"/>
+          <w:szCs w:val="21"/>
+          <w:lang w:eastAsia="pt-BR"/>
+          <w14:ligatures w14:val="none"/>
+        </w:rPr>
+        <w:t xml:space="preserve"> num1</w:t>
+      </w:r>
+      <w:r>
+        <w:rPr>
+          <w:rFonts w:ascii="Consolas" w:eastAsia="Times New Roman" w:hAnsi="Consolas" w:cs="Times New Roman"/>
+          <w:color w:val="FF79C6"/>
+          <w:kern w:val="0"/>
+          <w:sz w:val="21"/>
+          <w:szCs w:val="21"/>
+          <w:lang w:eastAsia="pt-BR"/>
+          <w14:ligatures w14:val="none"/>
+        </w:rPr>
+        <w:t>=</w:t>
+      </w:r>
+      <w:r>
+        <w:rPr>
+          <w:rFonts w:ascii="Consolas" w:eastAsia="Times New Roman" w:hAnsi="Consolas" w:cs="Times New Roman"/>
+          <w:color w:val="BD93F9"/>
+          <w:kern w:val="0"/>
+          <w:sz w:val="21"/>
+          <w:szCs w:val="21"/>
+          <w:lang w:eastAsia="pt-BR"/>
+          <w14:ligatures w14:val="none"/>
+        </w:rPr>
+        <w:t>10</w:t>
+      </w:r>
+      <w:r>
+        <w:rPr>
+          <w:rFonts w:ascii="Consolas" w:eastAsia="Times New Roman" w:hAnsi="Consolas" w:cs="Times New Roman"/>
+          <w:color w:val="F8F8F2"/>
+          <w:kern w:val="0"/>
+          <w:sz w:val="21"/>
+          <w:szCs w:val="21"/>
+          <w:lang w:eastAsia="pt-BR"/>
+          <w14:ligatures w14:val="none"/>
+        </w:rPr>
+        <w:t>,</w:t>
+      </w:r>
+      <w:r>
+        <w:rPr>
+          <w:rFonts w:ascii="Consolas" w:eastAsia="Times New Roman" w:hAnsi="Consolas" w:cs="Times New Roman"/>
+          <w:color w:val="FF79C6"/>
+          <w:kern w:val="0"/>
+          <w:sz w:val="21"/>
+          <w:szCs w:val="21"/>
+          <w:lang w:eastAsia="pt-BR"/>
+          <w14:ligatures w14:val="none"/>
+        </w:rPr>
+        <w:t>let</w:t>
+      </w:r>
+      <w:r>
+        <w:rPr>
+          <w:rFonts w:ascii="Consolas" w:eastAsia="Times New Roman" w:hAnsi="Consolas" w:cs="Times New Roman"/>
+          <w:color w:val="F8F8F2"/>
+          <w:kern w:val="0"/>
+          <w:sz w:val="21"/>
+          <w:szCs w:val="21"/>
+          <w:lang w:eastAsia="pt-BR"/>
+          <w14:ligatures w14:val="none"/>
+        </w:rPr>
+        <w:t xml:space="preserve"> num2</w:t>
+      </w:r>
+      <w:r>
+        <w:rPr>
+          <w:rFonts w:ascii="Consolas" w:eastAsia="Times New Roman" w:hAnsi="Consolas" w:cs="Times New Roman"/>
+          <w:color w:val="FF79C6"/>
+          <w:kern w:val="0"/>
+          <w:sz w:val="21"/>
+          <w:szCs w:val="21"/>
+          <w:lang w:eastAsia="pt-BR"/>
+          <w14:ligatures w14:val="none"/>
+        </w:rPr>
+        <w:t>=</w:t>
+      </w:r>
+      <w:r>
+        <w:rPr>
+          <w:rFonts w:ascii="Consolas" w:eastAsia="Times New Roman" w:hAnsi="Consolas" w:cs="Times New Roman"/>
+          <w:color w:val="BD93F9"/>
+          <w:kern w:val="0"/>
+          <w:sz w:val="21"/>
+          <w:szCs w:val="21"/>
+          <w:lang w:eastAsia="pt-BR"/>
+          <w14:ligatures w14:val="none"/>
+        </w:rPr>
+        <w:t>5</w:t>
+      </w:r>
+      <w:r>
+        <w:rPr>
+          <w:rFonts w:ascii="Consolas" w:eastAsia="Times New Roman" w:hAnsi="Consolas" w:cs="Times New Roman"/>
+          <w:color w:val="F8F8F2"/>
+          <w:kern w:val="0"/>
+          <w:sz w:val="21"/>
+          <w:szCs w:val="21"/>
+          <w:lang w:eastAsia="pt-BR"/>
+          <w14:ligatures w14:val="none"/>
+        </w:rPr>
+        <w:t>,</w:t>
+      </w:r>
+      <w:r>
+        <w:rPr>
+          <w:rFonts w:ascii="Consolas" w:eastAsia="Times New Roman" w:hAnsi="Consolas" w:cs="Times New Roman"/>
+          <w:color w:val="FF79C6"/>
+          <w:kern w:val="0"/>
+          <w:sz w:val="21"/>
+          <w:szCs w:val="21"/>
+          <w:lang w:eastAsia="pt-BR"/>
+          <w14:ligatures w14:val="none"/>
+        </w:rPr>
+        <w:t>let</w:t>
+      </w:r>
+      <w:r>
+        <w:rPr>
+          <w:rFonts w:ascii="Consolas" w:eastAsia="Times New Roman" w:hAnsi="Consolas" w:cs="Times New Roman"/>
+          <w:color w:val="F8F8F2"/>
+          <w:kern w:val="0"/>
+          <w:sz w:val="21"/>
+          <w:szCs w:val="21"/>
+          <w:lang w:eastAsia="pt-BR"/>
+          <w14:ligatures w14:val="none"/>
+        </w:rPr>
+        <w:t xml:space="preserve"> num3</w:t>
+      </w:r>
+      <w:r>
+        <w:rPr>
+          <w:rFonts w:ascii="Consolas" w:eastAsia="Times New Roman" w:hAnsi="Consolas" w:cs="Times New Roman"/>
+          <w:color w:val="FF79C6"/>
+          <w:kern w:val="0"/>
+          <w:sz w:val="21"/>
+          <w:szCs w:val="21"/>
+          <w:lang w:eastAsia="pt-BR"/>
+          <w14:ligatures w14:val="none"/>
+        </w:rPr>
+        <w:t>=</w:t>
+      </w:r>
+      <w:r>
+        <w:rPr>
+          <w:rFonts w:ascii="Consolas" w:eastAsia="Times New Roman" w:hAnsi="Consolas" w:cs="Times New Roman"/>
+          <w:color w:val="BD93F9"/>
+          <w:kern w:val="0"/>
+          <w:sz w:val="21"/>
+          <w:szCs w:val="21"/>
+          <w:lang w:eastAsia="pt-BR"/>
+          <w14:ligatures w14:val="none"/>
+        </w:rPr>
+        <w:t>10</w:t>
+      </w:r>
+    </w:p>
+    <w:p>
+      <w:pPr>
+        <w:shd w:val="clear" w:color="auto" w:fill="282A36"/>
+        <w:spacing w:after="0" w:line="285" w:lineRule="atLeast"/>
+        <w:rPr>
+          <w:rFonts w:ascii="Consolas" w:eastAsia="Times New Roman" w:hAnsi="Consolas" w:cs="Times New Roman"/>
+          <w:color w:val="F8F8F2"/>
+          <w:kern w:val="0"/>
+          <w:sz w:val="21"/>
+          <w:szCs w:val="21"/>
+          <w:lang w:eastAsia="pt-BR"/>
+          <w14:ligatures w14:val="none"/>
+        </w:rPr>
+      </w:pPr>
+      <w:r>
+        <w:rPr>
+          <w:rFonts w:ascii="Consolas" w:eastAsia="Times New Roman" w:hAnsi="Consolas" w:cs="Times New Roman"/>
+          <w:color w:val="BD93F9"/>
+          <w:kern w:val="0"/>
+          <w:sz w:val="21"/>
+          <w:szCs w:val="21"/>
+          <w:lang w:eastAsia="pt-BR"/>
+          <w14:ligatures w14:val="none"/>
+        </w:rPr>
+        <w:t>console</w:t>
+      </w:r>
+      <w:r>
+        <w:rPr>
+          <w:rFonts w:ascii="Consolas" w:eastAsia="Times New Roman" w:hAnsi="Consolas" w:cs="Times New Roman"/>
+          <w:color w:val="F8F8F2"/>
+          <w:kern w:val="0"/>
+          <w:sz w:val="21"/>
+          <w:szCs w:val="21"/>
+          <w:lang w:eastAsia="pt-BR"/>
+          <w14:ligatures w14:val="none"/>
+        </w:rPr>
+        <w:t>.</w:t>
+      </w:r>
+      <w:r>
+        <w:rPr>
+          <w:rFonts w:ascii="Consolas" w:eastAsia="Times New Roman" w:hAnsi="Consolas" w:cs="Times New Roman"/>
+          <w:color w:val="50FA7B"/>
+          <w:kern w:val="0"/>
+          <w:sz w:val="21"/>
+          <w:szCs w:val="21"/>
+          <w:lang w:eastAsia="pt-BR"/>
+          <w14:ligatures w14:val="none"/>
+        </w:rPr>
+        <w:t>log</w:t>
+      </w:r>
+      <w:r>
+        <w:rPr>
+          <w:rFonts w:ascii="Consolas" w:eastAsia="Times New Roman" w:hAnsi="Consolas" w:cs="Times New Roman"/>
+          <w:color w:val="F8F8F2"/>
+          <w:kern w:val="0"/>
+          <w:sz w:val="21"/>
+          <w:szCs w:val="21"/>
+          <w:lang w:eastAsia="pt-BR"/>
+          <w14:ligatures w14:val="none"/>
+        </w:rPr>
+        <w:t xml:space="preserve">(num1 </w:t>
+      </w:r>
+      <w:r>
+        <w:rPr>
+          <w:rFonts w:ascii="Consolas" w:eastAsia="Times New Roman" w:hAnsi="Consolas" w:cs="Times New Roman"/>
+          <w:color w:val="FF79C6"/>
+          <w:kern w:val="0"/>
+          <w:sz w:val="21"/>
+          <w:szCs w:val="21"/>
+          <w:lang w:eastAsia="pt-BR"/>
+          <w14:ligatures w14:val="none"/>
+        </w:rPr>
+        <w:t>&lt;</w:t>
+      </w:r>
+      <w:r>
+        <w:rPr>
+          <w:rFonts w:ascii="Consolas" w:eastAsia="Times New Roman" w:hAnsi="Consolas" w:cs="Times New Roman"/>
+          <w:color w:val="FF79C6"/>
+          <w:kern w:val="0"/>
+          <w:sz w:val="21"/>
+          <w:szCs w:val="21"/>
+          <w:lang w:eastAsia="pt-BR"/>
+          <w14:ligatures w14:val="none"/>
+        </w:rPr>
+        <w:t>=</w:t>
+      </w:r>
+      <w:r>
+        <w:rPr>
+          <w:rFonts w:ascii="Consolas" w:eastAsia="Times New Roman" w:hAnsi="Consolas" w:cs="Times New Roman"/>
+          <w:color w:val="F8F8F2"/>
+          <w:kern w:val="0"/>
+          <w:sz w:val="21"/>
+          <w:szCs w:val="21"/>
+          <w:lang w:eastAsia="pt-BR"/>
+          <w14:ligatures w14:val="none"/>
+        </w:rPr>
+        <w:t xml:space="preserve"> num3)</w:t>
+      </w:r>
+    </w:p>
+    <w:p>
+      <w:r>
+        <w:t xml:space="preserve">Aqui estão perguntando se num1 e </w:t>
+      </w:r>
+      <w:r>
+        <w:t>menor</w:t>
+      </w:r>
+      <w:r>
+        <w:t xml:space="preserve"> ou igual a num3, entao se for m</w:t>
+      </w:r>
+      <w:r>
+        <w:t>enor</w:t>
+      </w:r>
+      <w:r>
+        <w:t xml:space="preserve"> ou igual o resultado </w:t>
+      </w:r>
+      <w:proofErr w:type="spellStart"/>
+      <w:r>
+        <w:t>sera</w:t>
+      </w:r>
+      <w:proofErr w:type="spellEnd"/>
+      <w:r>
+        <w:t xml:space="preserve"> verdadeiro(</w:t>
+      </w:r>
+      <w:proofErr w:type="spellStart"/>
+      <w:r>
+        <w:t>true</w:t>
+      </w:r>
+      <w:proofErr w:type="spellEnd"/>
+      <w:r>
+        <w:t xml:space="preserve">) senão se não for o resultado </w:t>
+      </w:r>
+      <w:proofErr w:type="spellStart"/>
+      <w:r>
+        <w:t>sera</w:t>
+      </w:r>
+      <w:proofErr w:type="spellEnd"/>
+      <w:r>
+        <w:t xml:space="preserve"> falso(false).</w:t>
+      </w:r>
+    </w:p>
+    <w:p>
+      <w:r>
+        <w:t xml:space="preserve">O resultado </w:t>
+      </w:r>
+      <w:proofErr w:type="spellStart"/>
+      <w:r>
+        <w:t>sera</w:t>
+      </w:r>
+      <w:proofErr w:type="spellEnd"/>
+      <w:r>
+        <w:t xml:space="preserve"> verdadeiro(</w:t>
+      </w:r>
+      <w:proofErr w:type="spellStart"/>
+      <w:r>
+        <w:t>true</w:t>
+      </w:r>
+      <w:proofErr w:type="spellEnd"/>
+      <w:r>
+        <w:t>) pois num1 e igual a num3 mesmo que não seja m</w:t>
+      </w:r>
+      <w:r>
+        <w:t>eno</w:t>
+      </w:r>
+      <w:r>
+        <w:t>r, pode ser qualquer uma das opções, se for m</w:t>
+      </w:r>
+      <w:r>
+        <w:t>enor</w:t>
+      </w:r>
+      <w:r>
+        <w:t xml:space="preserve"> ou igual.</w:t>
+      </w:r>
+    </w:p>
+    <w:p>
+      <w:r>
+        <w:t>.</w:t>
+      </w:r>
+    </w:p>
+    <w:p>
+      <w:pPr>
+        <w:pStyle w:val="Ttulo3"/>
+        <w:rPr>
+          <w:b/>
+          <w:bCs/>
+        </w:rPr>
+      </w:pPr>
+      <w:r>
+        <w:rPr>
+          <w:b/>
+          <w:bCs/>
+        </w:rPr>
+        <w:t>== igual</w:t>
+      </w:r>
+    </w:p>
+    <w:p>
+      <w:pPr>
+        <w:shd w:val="clear" w:color="auto" w:fill="282A36"/>
+        <w:spacing w:after="0" w:line="285" w:lineRule="atLeast"/>
+        <w:rPr>
+          <w:rFonts w:ascii="Consolas" w:eastAsia="Times New Roman" w:hAnsi="Consolas" w:cs="Times New Roman"/>
+          <w:color w:val="F8F8F2"/>
+          <w:kern w:val="0"/>
+          <w:sz w:val="21"/>
+          <w:szCs w:val="21"/>
+          <w:lang w:eastAsia="pt-BR"/>
+          <w14:ligatures w14:val="none"/>
+        </w:rPr>
+      </w:pPr>
+      <w:proofErr w:type="spellStart"/>
+      <w:r>
+        <w:rPr>
+          <w:rFonts w:ascii="Consolas" w:eastAsia="Times New Roman" w:hAnsi="Consolas" w:cs="Times New Roman"/>
+          <w:color w:val="FF79C6"/>
+          <w:kern w:val="0"/>
+          <w:sz w:val="21"/>
+          <w:szCs w:val="21"/>
+          <w:lang w:eastAsia="pt-BR"/>
+          <w14:ligatures w14:val="none"/>
+        </w:rPr>
+        <w:t>let</w:t>
+      </w:r>
+      <w:proofErr w:type="spellEnd"/>
+      <w:r>
+        <w:rPr>
+          <w:rFonts w:ascii="Consolas" w:eastAsia="Times New Roman" w:hAnsi="Consolas" w:cs="Times New Roman"/>
+          <w:color w:val="F8F8F2"/>
+          <w:kern w:val="0"/>
+          <w:sz w:val="21"/>
+          <w:szCs w:val="21"/>
+          <w:lang w:eastAsia="pt-BR"/>
+          <w14:ligatures w14:val="none"/>
+        </w:rPr>
+        <w:t xml:space="preserve"> num1</w:t>
+      </w:r>
+      <w:r>
+        <w:rPr>
+          <w:rFonts w:ascii="Consolas" w:eastAsia="Times New Roman" w:hAnsi="Consolas" w:cs="Times New Roman"/>
+          <w:color w:val="FF79C6"/>
+          <w:kern w:val="0"/>
+          <w:sz w:val="21"/>
+          <w:szCs w:val="21"/>
+          <w:lang w:eastAsia="pt-BR"/>
+          <w14:ligatures w14:val="none"/>
+        </w:rPr>
+        <w:t>=</w:t>
+      </w:r>
+      <w:r>
+        <w:rPr>
+          <w:rFonts w:ascii="Consolas" w:eastAsia="Times New Roman" w:hAnsi="Consolas" w:cs="Times New Roman"/>
+          <w:color w:val="BD93F9"/>
+          <w:kern w:val="0"/>
+          <w:sz w:val="21"/>
+          <w:szCs w:val="21"/>
+          <w:lang w:eastAsia="pt-BR"/>
+          <w14:ligatures w14:val="none"/>
+        </w:rPr>
+        <w:t>10</w:t>
+      </w:r>
+      <w:r>
+        <w:rPr>
+          <w:rFonts w:ascii="Consolas" w:eastAsia="Times New Roman" w:hAnsi="Consolas" w:cs="Times New Roman"/>
+          <w:color w:val="F8F8F2"/>
+          <w:kern w:val="0"/>
+          <w:sz w:val="21"/>
+          <w:szCs w:val="21"/>
+          <w:lang w:eastAsia="pt-BR"/>
+          <w14:ligatures w14:val="none"/>
+        </w:rPr>
+        <w:t>,</w:t>
+      </w:r>
+      <w:r>
+        <w:rPr>
+          <w:rFonts w:ascii="Consolas" w:eastAsia="Times New Roman" w:hAnsi="Consolas" w:cs="Times New Roman"/>
+          <w:color w:val="FF79C6"/>
+          <w:kern w:val="0"/>
+          <w:sz w:val="21"/>
+          <w:szCs w:val="21"/>
+          <w:lang w:eastAsia="pt-BR"/>
+          <w14:ligatures w14:val="none"/>
+        </w:rPr>
+        <w:t>let</w:t>
+      </w:r>
+      <w:r>
+        <w:rPr>
+          <w:rFonts w:ascii="Consolas" w:eastAsia="Times New Roman" w:hAnsi="Consolas" w:cs="Times New Roman"/>
+          <w:color w:val="F8F8F2"/>
+          <w:kern w:val="0"/>
+          <w:sz w:val="21"/>
+          <w:szCs w:val="21"/>
+          <w:lang w:eastAsia="pt-BR"/>
+          <w14:ligatures w14:val="none"/>
+        </w:rPr>
+        <w:t xml:space="preserve"> num2</w:t>
+      </w:r>
+      <w:r>
+        <w:rPr>
+          <w:rFonts w:ascii="Consolas" w:eastAsia="Times New Roman" w:hAnsi="Consolas" w:cs="Times New Roman"/>
+          <w:color w:val="FF79C6"/>
+          <w:kern w:val="0"/>
+          <w:sz w:val="21"/>
+          <w:szCs w:val="21"/>
+          <w:lang w:eastAsia="pt-BR"/>
+          <w14:ligatures w14:val="none"/>
+        </w:rPr>
+        <w:t>=</w:t>
+      </w:r>
+      <w:r>
+        <w:rPr>
+          <w:rFonts w:ascii="Consolas" w:eastAsia="Times New Roman" w:hAnsi="Consolas" w:cs="Times New Roman"/>
+          <w:color w:val="BD93F9"/>
+          <w:kern w:val="0"/>
+          <w:sz w:val="21"/>
+          <w:szCs w:val="21"/>
+          <w:lang w:eastAsia="pt-BR"/>
+          <w14:ligatures w14:val="none"/>
+        </w:rPr>
+        <w:t>5</w:t>
+      </w:r>
+      <w:r>
+        <w:rPr>
+          <w:rFonts w:ascii="Consolas" w:eastAsia="Times New Roman" w:hAnsi="Consolas" w:cs="Times New Roman"/>
+          <w:color w:val="F8F8F2"/>
+          <w:kern w:val="0"/>
+          <w:sz w:val="21"/>
+          <w:szCs w:val="21"/>
+          <w:lang w:eastAsia="pt-BR"/>
+          <w14:ligatures w14:val="none"/>
+        </w:rPr>
+        <w:t>,</w:t>
+      </w:r>
+      <w:r>
+        <w:rPr>
+          <w:rFonts w:ascii="Consolas" w:eastAsia="Times New Roman" w:hAnsi="Consolas" w:cs="Times New Roman"/>
+          <w:color w:val="FF79C6"/>
+          <w:kern w:val="0"/>
+          <w:sz w:val="21"/>
+          <w:szCs w:val="21"/>
+          <w:lang w:eastAsia="pt-BR"/>
+          <w14:ligatures w14:val="none"/>
+        </w:rPr>
+        <w:t>let</w:t>
+      </w:r>
+      <w:r>
+        <w:rPr>
+          <w:rFonts w:ascii="Consolas" w:eastAsia="Times New Roman" w:hAnsi="Consolas" w:cs="Times New Roman"/>
+          <w:color w:val="F8F8F2"/>
+          <w:kern w:val="0"/>
+          <w:sz w:val="21"/>
+          <w:szCs w:val="21"/>
+          <w:lang w:eastAsia="pt-BR"/>
+          <w14:ligatures w14:val="none"/>
+        </w:rPr>
+        <w:t xml:space="preserve"> num3</w:t>
+      </w:r>
+      <w:r>
+        <w:rPr>
+          <w:rFonts w:ascii="Consolas" w:eastAsia="Times New Roman" w:hAnsi="Consolas" w:cs="Times New Roman"/>
+          <w:color w:val="FF79C6"/>
+          <w:kern w:val="0"/>
+          <w:sz w:val="21"/>
+          <w:szCs w:val="21"/>
+          <w:lang w:eastAsia="pt-BR"/>
+          <w14:ligatures w14:val="none"/>
+        </w:rPr>
+        <w:t>=</w:t>
+      </w:r>
+      <w:r>
+        <w:rPr>
+          <w:rFonts w:ascii="Consolas" w:eastAsia="Times New Roman" w:hAnsi="Consolas" w:cs="Times New Roman"/>
+          <w:color w:val="BD93F9"/>
+          <w:kern w:val="0"/>
+          <w:sz w:val="21"/>
+          <w:szCs w:val="21"/>
+          <w:lang w:eastAsia="pt-BR"/>
+          <w14:ligatures w14:val="none"/>
+        </w:rPr>
+        <w:t>10</w:t>
+      </w:r>
+    </w:p>
+    <w:p>
+      <w:pPr>
+        <w:shd w:val="clear" w:color="auto" w:fill="282A36"/>
+        <w:spacing w:after="0" w:line="285" w:lineRule="atLeast"/>
+        <w:rPr>
+          <w:rFonts w:ascii="Consolas" w:eastAsia="Times New Roman" w:hAnsi="Consolas" w:cs="Times New Roman"/>
+          <w:color w:val="F8F8F2"/>
+          <w:kern w:val="0"/>
+          <w:sz w:val="21"/>
+          <w:szCs w:val="21"/>
+          <w:lang w:eastAsia="pt-BR"/>
+          <w14:ligatures w14:val="none"/>
+        </w:rPr>
+      </w:pPr>
+      <w:r>
+        <w:rPr>
+          <w:rFonts w:ascii="Consolas" w:eastAsia="Times New Roman" w:hAnsi="Consolas" w:cs="Times New Roman"/>
+          <w:color w:val="BD93F9"/>
+          <w:kern w:val="0"/>
+          <w:sz w:val="21"/>
+          <w:szCs w:val="21"/>
+          <w:lang w:eastAsia="pt-BR"/>
+          <w14:ligatures w14:val="none"/>
+        </w:rPr>
+        <w:t>console</w:t>
+      </w:r>
+      <w:r>
+        <w:rPr>
+          <w:rFonts w:ascii="Consolas" w:eastAsia="Times New Roman" w:hAnsi="Consolas" w:cs="Times New Roman"/>
+          <w:color w:val="F8F8F2"/>
+          <w:kern w:val="0"/>
+          <w:sz w:val="21"/>
+          <w:szCs w:val="21"/>
+          <w:lang w:eastAsia="pt-BR"/>
+          <w14:ligatures w14:val="none"/>
+        </w:rPr>
+        <w:t>.</w:t>
+      </w:r>
+      <w:r>
+        <w:rPr>
+          <w:rFonts w:ascii="Consolas" w:eastAsia="Times New Roman" w:hAnsi="Consolas" w:cs="Times New Roman"/>
+          <w:color w:val="50FA7B"/>
+          <w:kern w:val="0"/>
+          <w:sz w:val="21"/>
+          <w:szCs w:val="21"/>
+          <w:lang w:eastAsia="pt-BR"/>
+          <w14:ligatures w14:val="none"/>
+        </w:rPr>
+        <w:t>log</w:t>
+      </w:r>
+      <w:r>
+        <w:rPr>
+          <w:rFonts w:ascii="Consolas" w:eastAsia="Times New Roman" w:hAnsi="Consolas" w:cs="Times New Roman"/>
+          <w:color w:val="F8F8F2"/>
+          <w:kern w:val="0"/>
+          <w:sz w:val="21"/>
+          <w:szCs w:val="21"/>
+          <w:lang w:eastAsia="pt-BR"/>
+          <w14:ligatures w14:val="none"/>
+        </w:rPr>
+        <w:t xml:space="preserve">(num1 </w:t>
+      </w:r>
+      <w:r>
+        <w:rPr>
+          <w:rFonts w:ascii="Consolas" w:eastAsia="Times New Roman" w:hAnsi="Consolas" w:cs="Times New Roman"/>
+          <w:color w:val="FF79C6"/>
+          <w:kern w:val="0"/>
+          <w:sz w:val="21"/>
+          <w:szCs w:val="21"/>
+          <w:lang w:eastAsia="pt-BR"/>
+          <w14:ligatures w14:val="none"/>
+        </w:rPr>
+        <w:t>==</w:t>
+      </w:r>
+      <w:r>
+        <w:rPr>
+          <w:rFonts w:ascii="Consolas" w:eastAsia="Times New Roman" w:hAnsi="Consolas" w:cs="Times New Roman"/>
+          <w:color w:val="F8F8F2"/>
+          <w:kern w:val="0"/>
+          <w:sz w:val="21"/>
+          <w:szCs w:val="21"/>
+          <w:lang w:eastAsia="pt-BR"/>
+          <w14:ligatures w14:val="none"/>
+        </w:rPr>
+        <w:t xml:space="preserve"> num3)</w:t>
+      </w:r>
+    </w:p>
+    <w:p>
+      <w:r>
+        <w:t xml:space="preserve">Aqui estamos perguntado se num1 e igual a num3, o resultado </w:t>
+      </w:r>
+      <w:proofErr w:type="spellStart"/>
+      <w:r>
+        <w:t>sera</w:t>
+      </w:r>
+      <w:proofErr w:type="spellEnd"/>
+      <w:r>
+        <w:t xml:space="preserve"> verdadeiro (</w:t>
+      </w:r>
+      <w:proofErr w:type="spellStart"/>
+      <w:r>
+        <w:t>true</w:t>
+      </w:r>
+      <w:proofErr w:type="spellEnd"/>
+      <w:r>
+        <w:t>) pois num1 e igual a num3.</w:t>
+      </w:r>
+    </w:p>
+    <w:p>
+      <w:r>
+        <w:t>.</w:t>
+      </w:r>
+    </w:p>
+    <w:p>
+      <w:pPr>
+        <w:pStyle w:val="Ttulo3"/>
+        <w:rPr>
+          <w:b/>
+          <w:bCs/>
+        </w:rPr>
+      </w:pPr>
+      <w:r>
+        <w:rPr>
+          <w:b/>
+          <w:bCs/>
+        </w:rPr>
+        <w:t>= Atribuição</w:t>
+      </w:r>
+    </w:p>
+    <w:p>
+      <w:r>
+        <w:t>Atribuição nos já vimos antes e já usamos, usamos ao atribuir um valor(dado) a uma variável.</w:t>
+      </w:r>
+    </w:p>
+    <w:p>
+      <w:pPr>
+        <w:shd w:val="clear" w:color="auto" w:fill="282A36"/>
+        <w:spacing w:after="0" w:line="285" w:lineRule="atLeast"/>
+        <w:rPr>
+          <w:rFonts w:ascii="Consolas" w:eastAsia="Times New Roman" w:hAnsi="Consolas" w:cs="Times New Roman"/>
+          <w:color w:val="F8F8F2"/>
+          <w:kern w:val="0"/>
+          <w:sz w:val="21"/>
+          <w:szCs w:val="21"/>
+          <w:lang w:eastAsia="pt-BR"/>
+          <w14:ligatures w14:val="none"/>
+        </w:rPr>
+      </w:pPr>
+      <w:proofErr w:type="spellStart"/>
+      <w:r>
+        <w:rPr>
+          <w:rFonts w:ascii="Consolas" w:eastAsia="Times New Roman" w:hAnsi="Consolas" w:cs="Times New Roman"/>
+          <w:color w:val="FF79C6"/>
+          <w:kern w:val="0"/>
+          <w:sz w:val="21"/>
+          <w:szCs w:val="21"/>
+          <w:lang w:eastAsia="pt-BR"/>
+          <w14:ligatures w14:val="none"/>
+        </w:rPr>
+        <w:t>let</w:t>
+      </w:r>
+      <w:proofErr w:type="spellEnd"/>
+      <w:r>
+        <w:rPr>
+          <w:rFonts w:ascii="Consolas" w:eastAsia="Times New Roman" w:hAnsi="Consolas" w:cs="Times New Roman"/>
+          <w:color w:val="F8F8F2"/>
+          <w:kern w:val="0"/>
+          <w:sz w:val="21"/>
+          <w:szCs w:val="21"/>
+          <w:lang w:eastAsia="pt-BR"/>
+          <w14:ligatures w14:val="none"/>
+        </w:rPr>
+        <w:t xml:space="preserve"> num1</w:t>
+      </w:r>
+      <w:r>
+        <w:rPr>
+          <w:rFonts w:ascii="Consolas" w:eastAsia="Times New Roman" w:hAnsi="Consolas" w:cs="Times New Roman"/>
+          <w:color w:val="FF79C6"/>
+          <w:kern w:val="0"/>
+          <w:sz w:val="21"/>
+          <w:szCs w:val="21"/>
+          <w:lang w:eastAsia="pt-BR"/>
+          <w14:ligatures w14:val="none"/>
+        </w:rPr>
+        <w:t>=</w:t>
+      </w:r>
+      <w:r>
+        <w:rPr>
+          <w:rFonts w:ascii="Consolas" w:eastAsia="Times New Roman" w:hAnsi="Consolas" w:cs="Times New Roman"/>
+          <w:color w:val="BD93F9"/>
+          <w:kern w:val="0"/>
+          <w:sz w:val="21"/>
+          <w:szCs w:val="21"/>
+          <w:lang w:eastAsia="pt-BR"/>
+          <w14:ligatures w14:val="none"/>
+        </w:rPr>
+        <w:t>10</w:t>
+      </w:r>
+    </w:p>
+    <w:p>
+      <w:r>
+        <w:t xml:space="preserve">Neste exemplo estamos atribuindo o valor(dado) </w:t>
+      </w:r>
+      <w:proofErr w:type="spellStart"/>
+      <w:r>
+        <w:t>numero</w:t>
+      </w:r>
+      <w:proofErr w:type="spellEnd"/>
+      <w:r>
+        <w:t xml:space="preserve"> 10 a variável nomeada como num1.</w:t>
+      </w:r>
+    </w:p>
+    <w:p>
+      <w:r>
+        <w:t>.</w:t>
+      </w:r>
+    </w:p>
+    <w:p>
+      <w:pPr>
+        <w:pStyle w:val="Ttulo3"/>
+        <w:rPr>
+          <w:b/>
+          <w:bCs/>
+        </w:rPr>
+      </w:pPr>
+      <w:r>
+        <w:rPr>
+          <w:b/>
+          <w:bCs/>
+        </w:rPr>
+        <w:t>!</w:t>
+      </w:r>
+      <w:r>
+        <w:rPr>
+          <w:b/>
+          <w:bCs/>
+        </w:rPr>
+        <w:t>() not</w:t>
+      </w:r>
+    </w:p>
+    <w:p>
+      <w:r>
+        <w:t>Esse e um pouco diferente dos demais pois ele inverte os valores</w:t>
+      </w:r>
+    </w:p>
+    <w:p>
+      <w:pPr>
+        <w:shd w:val="clear" w:color="auto" w:fill="282A36"/>
+        <w:spacing w:after="0" w:line="285" w:lineRule="atLeast"/>
+        <w:rPr>
+          <w:rFonts w:ascii="Consolas" w:eastAsia="Times New Roman" w:hAnsi="Consolas" w:cs="Times New Roman"/>
+          <w:color w:val="F8F8F2"/>
+          <w:kern w:val="0"/>
+          <w:sz w:val="21"/>
+          <w:szCs w:val="21"/>
+          <w:lang w:eastAsia="pt-BR"/>
+          <w14:ligatures w14:val="none"/>
+        </w:rPr>
+      </w:pPr>
+      <w:proofErr w:type="spellStart"/>
+      <w:r>
+        <w:rPr>
+          <w:rFonts w:ascii="Consolas" w:eastAsia="Times New Roman" w:hAnsi="Consolas" w:cs="Times New Roman"/>
+          <w:color w:val="FF79C6"/>
+          <w:kern w:val="0"/>
+          <w:sz w:val="21"/>
+          <w:szCs w:val="21"/>
+          <w:lang w:eastAsia="pt-BR"/>
+          <w14:ligatures w14:val="none"/>
+        </w:rPr>
+        <w:t>let</w:t>
+      </w:r>
+      <w:proofErr w:type="spellEnd"/>
+      <w:r>
+        <w:rPr>
+          <w:rFonts w:ascii="Consolas" w:eastAsia="Times New Roman" w:hAnsi="Consolas" w:cs="Times New Roman"/>
+          <w:color w:val="F8F8F2"/>
+          <w:kern w:val="0"/>
+          <w:sz w:val="21"/>
+          <w:szCs w:val="21"/>
+          <w:lang w:eastAsia="pt-BR"/>
+          <w14:ligatures w14:val="none"/>
+        </w:rPr>
+        <w:t xml:space="preserve"> num1</w:t>
+      </w:r>
+      <w:r>
+        <w:rPr>
+          <w:rFonts w:ascii="Consolas" w:eastAsia="Times New Roman" w:hAnsi="Consolas" w:cs="Times New Roman"/>
+          <w:color w:val="FF79C6"/>
+          <w:kern w:val="0"/>
+          <w:sz w:val="21"/>
+          <w:szCs w:val="21"/>
+          <w:lang w:eastAsia="pt-BR"/>
+          <w14:ligatures w14:val="none"/>
+        </w:rPr>
+        <w:t>=</w:t>
+      </w:r>
+      <w:r>
+        <w:rPr>
+          <w:rFonts w:ascii="Consolas" w:eastAsia="Times New Roman" w:hAnsi="Consolas" w:cs="Times New Roman"/>
+          <w:color w:val="BD93F9"/>
+          <w:kern w:val="0"/>
+          <w:sz w:val="21"/>
+          <w:szCs w:val="21"/>
+          <w:lang w:eastAsia="pt-BR"/>
+          <w14:ligatures w14:val="none"/>
+        </w:rPr>
+        <w:t>10</w:t>
+      </w:r>
+      <w:r>
+        <w:rPr>
+          <w:rFonts w:ascii="Consolas" w:eastAsia="Times New Roman" w:hAnsi="Consolas" w:cs="Times New Roman"/>
+          <w:color w:val="F8F8F2"/>
+          <w:kern w:val="0"/>
+          <w:sz w:val="21"/>
+          <w:szCs w:val="21"/>
+          <w:lang w:eastAsia="pt-BR"/>
+          <w14:ligatures w14:val="none"/>
+        </w:rPr>
+        <w:t xml:space="preserve">, </w:t>
+      </w:r>
+      <w:proofErr w:type="spellStart"/>
+      <w:r>
+        <w:rPr>
+          <w:rFonts w:ascii="Consolas" w:eastAsia="Times New Roman" w:hAnsi="Consolas" w:cs="Times New Roman"/>
+          <w:color w:val="FF79C6"/>
+          <w:kern w:val="0"/>
+          <w:sz w:val="21"/>
+          <w:szCs w:val="21"/>
+          <w:lang w:eastAsia="pt-BR"/>
+          <w14:ligatures w14:val="none"/>
+        </w:rPr>
+        <w:t>let</w:t>
+      </w:r>
+      <w:proofErr w:type="spellEnd"/>
+      <w:r>
+        <w:rPr>
+          <w:rFonts w:ascii="Consolas" w:eastAsia="Times New Roman" w:hAnsi="Consolas" w:cs="Times New Roman"/>
+          <w:color w:val="F8F8F2"/>
+          <w:kern w:val="0"/>
+          <w:sz w:val="21"/>
+          <w:szCs w:val="21"/>
+          <w:lang w:eastAsia="pt-BR"/>
+          <w14:ligatures w14:val="none"/>
+        </w:rPr>
+        <w:t xml:space="preserve"> num3</w:t>
+      </w:r>
+      <w:r>
+        <w:rPr>
+          <w:rFonts w:ascii="Consolas" w:eastAsia="Times New Roman" w:hAnsi="Consolas" w:cs="Times New Roman"/>
+          <w:color w:val="FF79C6"/>
+          <w:kern w:val="0"/>
+          <w:sz w:val="21"/>
+          <w:szCs w:val="21"/>
+          <w:lang w:eastAsia="pt-BR"/>
+          <w14:ligatures w14:val="none"/>
+        </w:rPr>
+        <w:t>=</w:t>
+      </w:r>
+      <w:r>
+        <w:rPr>
+          <w:rFonts w:ascii="Consolas" w:eastAsia="Times New Roman" w:hAnsi="Consolas" w:cs="Times New Roman"/>
+          <w:color w:val="BD93F9"/>
+          <w:kern w:val="0"/>
+          <w:sz w:val="21"/>
+          <w:szCs w:val="21"/>
+          <w:lang w:eastAsia="pt-BR"/>
+          <w14:ligatures w14:val="none"/>
+        </w:rPr>
+        <w:t>10</w:t>
+      </w:r>
+    </w:p>
+    <w:p>
+      <w:pPr>
+        <w:shd w:val="clear" w:color="auto" w:fill="282A36"/>
+        <w:spacing w:after="0" w:line="285" w:lineRule="atLeast"/>
+        <w:rPr>
+          <w:rFonts w:ascii="Consolas" w:eastAsia="Times New Roman" w:hAnsi="Consolas" w:cs="Times New Roman"/>
+          <w:color w:val="F8F8F2"/>
+          <w:kern w:val="0"/>
+          <w:sz w:val="21"/>
+          <w:szCs w:val="21"/>
+          <w:lang w:eastAsia="pt-BR"/>
+          <w14:ligatures w14:val="none"/>
+        </w:rPr>
+      </w:pPr>
+      <w:r>
+        <w:rPr>
+          <w:rFonts w:ascii="Consolas" w:eastAsia="Times New Roman" w:hAnsi="Consolas" w:cs="Times New Roman"/>
+          <w:color w:val="BD93F9"/>
+          <w:kern w:val="0"/>
+          <w:sz w:val="21"/>
+          <w:szCs w:val="21"/>
+          <w:lang w:eastAsia="pt-BR"/>
+          <w14:ligatures w14:val="none"/>
+        </w:rPr>
+        <w:t>console</w:t>
+      </w:r>
+      <w:r>
+        <w:rPr>
+          <w:rFonts w:ascii="Consolas" w:eastAsia="Times New Roman" w:hAnsi="Consolas" w:cs="Times New Roman"/>
+          <w:color w:val="F8F8F2"/>
+          <w:kern w:val="0"/>
+          <w:sz w:val="21"/>
+          <w:szCs w:val="21"/>
+          <w:lang w:eastAsia="pt-BR"/>
+          <w14:ligatures w14:val="none"/>
+        </w:rPr>
+        <w:t>.</w:t>
+      </w:r>
+      <w:r>
+        <w:rPr>
+          <w:rFonts w:ascii="Consolas" w:eastAsia="Times New Roman" w:hAnsi="Consolas" w:cs="Times New Roman"/>
+          <w:color w:val="50FA7B"/>
+          <w:kern w:val="0"/>
+          <w:sz w:val="21"/>
+          <w:szCs w:val="21"/>
+          <w:lang w:eastAsia="pt-BR"/>
+          <w14:ligatures w14:val="none"/>
+        </w:rPr>
+        <w:t>log</w:t>
+      </w:r>
+      <w:r>
+        <w:rPr>
+          <w:rFonts w:ascii="Consolas" w:eastAsia="Times New Roman" w:hAnsi="Consolas" w:cs="Times New Roman"/>
+          <w:color w:val="F8F8F2"/>
+          <w:kern w:val="0"/>
+          <w:sz w:val="21"/>
+          <w:szCs w:val="21"/>
+          <w:lang w:eastAsia="pt-BR"/>
+          <w14:ligatures w14:val="none"/>
+        </w:rPr>
+        <w:t xml:space="preserve">(num1 </w:t>
+      </w:r>
+      <w:r>
+        <w:rPr>
+          <w:rFonts w:ascii="Consolas" w:eastAsia="Times New Roman" w:hAnsi="Consolas" w:cs="Times New Roman"/>
+          <w:color w:val="FF79C6"/>
+          <w:kern w:val="0"/>
+          <w:sz w:val="21"/>
+          <w:szCs w:val="21"/>
+          <w:lang w:eastAsia="pt-BR"/>
+          <w14:ligatures w14:val="none"/>
+        </w:rPr>
+        <w:t>==</w:t>
+      </w:r>
+      <w:r>
+        <w:rPr>
+          <w:rFonts w:ascii="Consolas" w:eastAsia="Times New Roman" w:hAnsi="Consolas" w:cs="Times New Roman"/>
+          <w:color w:val="F8F8F2"/>
+          <w:kern w:val="0"/>
+          <w:sz w:val="21"/>
+          <w:szCs w:val="21"/>
+          <w:lang w:eastAsia="pt-BR"/>
+          <w14:ligatures w14:val="none"/>
+        </w:rPr>
+        <w:t xml:space="preserve"> num3)</w:t>
+      </w:r>
+    </w:p>
+    <w:p>
+      <w:r>
+        <w:t xml:space="preserve">por exemplo nesta comparação o valor </w:t>
+      </w:r>
+      <w:proofErr w:type="spellStart"/>
+      <w:r>
+        <w:t>sera</w:t>
+      </w:r>
+      <w:proofErr w:type="spellEnd"/>
+      <w:r>
+        <w:t xml:space="preserve"> verdadeiro(</w:t>
+      </w:r>
+      <w:proofErr w:type="spellStart"/>
+      <w:r>
+        <w:t>true</w:t>
+      </w:r>
+      <w:proofErr w:type="spellEnd"/>
+      <w:r>
+        <w:t xml:space="preserve">) pois num1 e igual a num3, mas ai </w:t>
+      </w:r>
+      <w:proofErr w:type="spellStart"/>
+      <w:r>
+        <w:t>nos</w:t>
+      </w:r>
+      <w:proofErr w:type="spellEnd"/>
+      <w:r>
+        <w:t xml:space="preserve"> adicionamos o sinal </w:t>
+      </w:r>
+      <w:r>
+        <w:t>NOT</w:t>
+      </w:r>
+      <w:r>
+        <w:t xml:space="preserve"> a ele</w:t>
+      </w:r>
+      <w:r>
+        <w:t>.</w:t>
+      </w:r>
+    </w:p>
+    <w:p>
+      <w:pPr>
+        <w:shd w:val="clear" w:color="auto" w:fill="282A36"/>
+        <w:spacing w:after="0" w:line="285" w:lineRule="atLeast"/>
+        <w:rPr>
+          <w:rFonts w:ascii="Consolas" w:eastAsia="Times New Roman" w:hAnsi="Consolas" w:cs="Times New Roman"/>
+          <w:color w:val="F8F8F2"/>
+          <w:kern w:val="0"/>
+          <w:sz w:val="21"/>
+          <w:szCs w:val="21"/>
+          <w:lang w:eastAsia="pt-BR"/>
+          <w14:ligatures w14:val="none"/>
+        </w:rPr>
+      </w:pPr>
+      <w:r>
+        <w:rPr>
+          <w:rFonts w:ascii="Consolas" w:eastAsia="Times New Roman" w:hAnsi="Consolas" w:cs="Times New Roman"/>
+          <w:color w:val="BD93F9"/>
+          <w:kern w:val="0"/>
+          <w:sz w:val="21"/>
+          <w:szCs w:val="21"/>
+          <w:lang w:eastAsia="pt-BR"/>
+          <w14:ligatures w14:val="none"/>
+        </w:rPr>
+        <w:t>console</w:t>
+      </w:r>
+      <w:r>
+        <w:rPr>
+          <w:rFonts w:ascii="Consolas" w:eastAsia="Times New Roman" w:hAnsi="Consolas" w:cs="Times New Roman"/>
+          <w:color w:val="F8F8F2"/>
+          <w:kern w:val="0"/>
+          <w:sz w:val="21"/>
+          <w:szCs w:val="21"/>
+          <w:lang w:eastAsia="pt-BR"/>
+          <w14:ligatures w14:val="none"/>
+        </w:rPr>
+        <w:t>.</w:t>
+      </w:r>
+      <w:r>
+        <w:rPr>
+          <w:rFonts w:ascii="Consolas" w:eastAsia="Times New Roman" w:hAnsi="Consolas" w:cs="Times New Roman"/>
+          <w:color w:val="50FA7B"/>
+          <w:kern w:val="0"/>
+          <w:sz w:val="21"/>
+          <w:szCs w:val="21"/>
+          <w:lang w:eastAsia="pt-BR"/>
+          <w14:ligatures w14:val="none"/>
+        </w:rPr>
+        <w:t>log</w:t>
+      </w:r>
+      <w:r>
+        <w:rPr>
+          <w:rFonts w:ascii="Consolas" w:eastAsia="Times New Roman" w:hAnsi="Consolas" w:cs="Times New Roman"/>
+          <w:color w:val="F8F8F2"/>
+          <w:kern w:val="0"/>
+          <w:sz w:val="21"/>
+          <w:szCs w:val="21"/>
+          <w:lang w:eastAsia="pt-BR"/>
+          <w14:ligatures w14:val="none"/>
+        </w:rPr>
+        <w:t>(</w:t>
+      </w:r>
+      <w:r>
+        <w:rPr>
+          <w:rFonts w:ascii="Consolas" w:eastAsia="Times New Roman" w:hAnsi="Consolas" w:cs="Times New Roman"/>
+          <w:color w:val="FF79C6"/>
+          <w:kern w:val="0"/>
+          <w:sz w:val="21"/>
+          <w:szCs w:val="21"/>
+          <w:lang w:eastAsia="pt-BR"/>
+          <w14:ligatures w14:val="none"/>
+        </w:rPr>
+        <w:t>!</w:t>
+      </w:r>
+      <w:r>
+        <w:rPr>
+          <w:rFonts w:ascii="Consolas" w:eastAsia="Times New Roman" w:hAnsi="Consolas" w:cs="Times New Roman"/>
+          <w:color w:val="F8F8F2"/>
+          <w:kern w:val="0"/>
+          <w:sz w:val="21"/>
+          <w:szCs w:val="21"/>
+          <w:lang w:eastAsia="pt-BR"/>
+          <w14:ligatures w14:val="none"/>
+        </w:rPr>
+        <w:t xml:space="preserve">(num1 </w:t>
+      </w:r>
+      <w:r>
+        <w:rPr>
+          <w:rFonts w:ascii="Consolas" w:eastAsia="Times New Roman" w:hAnsi="Consolas" w:cs="Times New Roman"/>
+          <w:color w:val="FF79C6"/>
+          <w:kern w:val="0"/>
+          <w:sz w:val="21"/>
+          <w:szCs w:val="21"/>
+          <w:lang w:eastAsia="pt-BR"/>
+          <w14:ligatures w14:val="none"/>
+        </w:rPr>
+        <w:t>==</w:t>
+      </w:r>
+      <w:r>
+        <w:rPr>
+          <w:rFonts w:ascii="Consolas" w:eastAsia="Times New Roman" w:hAnsi="Consolas" w:cs="Times New Roman"/>
+          <w:color w:val="F8F8F2"/>
+          <w:kern w:val="0"/>
+          <w:sz w:val="21"/>
+          <w:szCs w:val="21"/>
+          <w:lang w:eastAsia="pt-BR"/>
+          <w14:ligatures w14:val="none"/>
+        </w:rPr>
+        <w:t xml:space="preserve"> num3))</w:t>
+      </w:r>
+    </w:p>
+    <w:p>
+      <w:r>
+        <w:t>nos adicionamos e colocamos os valores entre colchetes, o sinal de NOT(!( )) ele nega, entao se o valor deu verdadeiro(</w:t>
+      </w:r>
+      <w:proofErr w:type="spellStart"/>
+      <w:r>
+        <w:t>true</w:t>
+      </w:r>
+      <w:proofErr w:type="spellEnd"/>
+      <w:r>
+        <w:t xml:space="preserve">), </w:t>
+      </w:r>
+      <w:proofErr w:type="spellStart"/>
+      <w:r>
+        <w:t>sera</w:t>
+      </w:r>
+      <w:proofErr w:type="spellEnd"/>
+      <w:r>
+        <w:t xml:space="preserve"> inverso para false, e se o valor der false </w:t>
+      </w:r>
+      <w:proofErr w:type="spellStart"/>
+      <w:r>
+        <w:t>sera</w:t>
+      </w:r>
+      <w:proofErr w:type="spellEnd"/>
+      <w:r>
+        <w:t xml:space="preserve"> invertido para </w:t>
+      </w:r>
+      <w:proofErr w:type="spellStart"/>
+      <w:r>
+        <w:t>true</w:t>
+      </w:r>
+      <w:proofErr w:type="spellEnd"/>
+      <w:r>
+        <w:t>, ele simplesmente inverte o resultado.</w:t>
+      </w:r>
+    </w:p>
+    <w:p>
+      <w:r>
+        <w:t>.</w:t>
+      </w:r>
+    </w:p>
+    <w:p>
+      <w:pPr>
+        <w:pStyle w:val="Ttulo3"/>
+        <w:rPr>
+          <w:b/>
+          <w:bCs/>
+        </w:rPr>
+      </w:pPr>
+      <w:r>
+        <w:rPr>
+          <w:b/>
+          <w:bCs/>
+        </w:rPr>
+        <w:t>!=</w:t>
+      </w:r>
+    </w:p>
+    <w:p>
+      <w:pPr>
+        <w:shd w:val="clear" w:color="auto" w:fill="282A36"/>
+        <w:spacing w:after="0" w:line="285" w:lineRule="atLeast"/>
+        <w:rPr>
+          <w:rFonts w:ascii="Consolas" w:eastAsia="Times New Roman" w:hAnsi="Consolas" w:cs="Times New Roman"/>
+          <w:color w:val="F8F8F2"/>
+          <w:kern w:val="0"/>
+          <w:sz w:val="21"/>
+          <w:szCs w:val="21"/>
+          <w:lang w:eastAsia="pt-BR"/>
+          <w14:ligatures w14:val="none"/>
+        </w:rPr>
+      </w:pPr>
+      <w:proofErr w:type="spellStart"/>
+      <w:r>
+        <w:rPr>
+          <w:rFonts w:ascii="Consolas" w:eastAsia="Times New Roman" w:hAnsi="Consolas" w:cs="Times New Roman"/>
+          <w:color w:val="FF79C6"/>
+          <w:kern w:val="0"/>
+          <w:sz w:val="21"/>
+          <w:szCs w:val="21"/>
+          <w:lang w:eastAsia="pt-BR"/>
+          <w14:ligatures w14:val="none"/>
+        </w:rPr>
+        <w:t>let</w:t>
+      </w:r>
+      <w:proofErr w:type="spellEnd"/>
+      <w:r>
+        <w:rPr>
+          <w:rFonts w:ascii="Consolas" w:eastAsia="Times New Roman" w:hAnsi="Consolas" w:cs="Times New Roman"/>
+          <w:color w:val="F8F8F2"/>
+          <w:kern w:val="0"/>
+          <w:sz w:val="21"/>
+          <w:szCs w:val="21"/>
+          <w:lang w:eastAsia="pt-BR"/>
+          <w14:ligatures w14:val="none"/>
+        </w:rPr>
+        <w:t xml:space="preserve"> num1</w:t>
+      </w:r>
+      <w:r>
+        <w:rPr>
+          <w:rFonts w:ascii="Consolas" w:eastAsia="Times New Roman" w:hAnsi="Consolas" w:cs="Times New Roman"/>
+          <w:color w:val="FF79C6"/>
+          <w:kern w:val="0"/>
+          <w:sz w:val="21"/>
+          <w:szCs w:val="21"/>
+          <w:lang w:eastAsia="pt-BR"/>
+          <w14:ligatures w14:val="none"/>
+        </w:rPr>
+        <w:t>=</w:t>
+      </w:r>
+      <w:r>
+        <w:rPr>
+          <w:rFonts w:ascii="Consolas" w:eastAsia="Times New Roman" w:hAnsi="Consolas" w:cs="Times New Roman"/>
+          <w:color w:val="BD93F9"/>
+          <w:kern w:val="0"/>
+          <w:sz w:val="21"/>
+          <w:szCs w:val="21"/>
+          <w:lang w:eastAsia="pt-BR"/>
+          <w14:ligatures w14:val="none"/>
+        </w:rPr>
+        <w:t>10</w:t>
+      </w:r>
+    </w:p>
+    <w:p>
+      <w:pPr>
+        <w:shd w:val="clear" w:color="auto" w:fill="282A36"/>
+        <w:spacing w:after="0" w:line="285" w:lineRule="atLeast"/>
+        <w:rPr>
+          <w:rFonts w:ascii="Consolas" w:eastAsia="Times New Roman" w:hAnsi="Consolas" w:cs="Times New Roman"/>
+          <w:color w:val="F8F8F2"/>
+          <w:kern w:val="0"/>
+          <w:sz w:val="21"/>
+          <w:szCs w:val="21"/>
+          <w:lang w:eastAsia="pt-BR"/>
+          <w14:ligatures w14:val="none"/>
+        </w:rPr>
+      </w:pPr>
+      <w:proofErr w:type="spellStart"/>
+      <w:r>
+        <w:rPr>
+          <w:rFonts w:ascii="Consolas" w:eastAsia="Times New Roman" w:hAnsi="Consolas" w:cs="Times New Roman"/>
+          <w:color w:val="FF79C6"/>
+          <w:kern w:val="0"/>
+          <w:sz w:val="21"/>
+          <w:szCs w:val="21"/>
+          <w:lang w:eastAsia="pt-BR"/>
+          <w14:ligatures w14:val="none"/>
+        </w:rPr>
+        <w:t>let</w:t>
+      </w:r>
+      <w:proofErr w:type="spellEnd"/>
+      <w:r>
+        <w:rPr>
+          <w:rFonts w:ascii="Consolas" w:eastAsia="Times New Roman" w:hAnsi="Consolas" w:cs="Times New Roman"/>
+          <w:color w:val="F8F8F2"/>
+          <w:kern w:val="0"/>
+          <w:sz w:val="21"/>
+          <w:szCs w:val="21"/>
+          <w:lang w:eastAsia="pt-BR"/>
+          <w14:ligatures w14:val="none"/>
+        </w:rPr>
+        <w:t xml:space="preserve"> num2</w:t>
+      </w:r>
+      <w:r>
+        <w:rPr>
+          <w:rFonts w:ascii="Consolas" w:eastAsia="Times New Roman" w:hAnsi="Consolas" w:cs="Times New Roman"/>
+          <w:color w:val="FF79C6"/>
+          <w:kern w:val="0"/>
+          <w:sz w:val="21"/>
+          <w:szCs w:val="21"/>
+          <w:lang w:eastAsia="pt-BR"/>
+          <w14:ligatures w14:val="none"/>
+        </w:rPr>
+        <w:t>=</w:t>
+      </w:r>
+      <w:r>
+        <w:rPr>
+          <w:rFonts w:ascii="Consolas" w:eastAsia="Times New Roman" w:hAnsi="Consolas" w:cs="Times New Roman"/>
+          <w:color w:val="BD93F9"/>
+          <w:kern w:val="0"/>
+          <w:sz w:val="21"/>
+          <w:szCs w:val="21"/>
+          <w:lang w:eastAsia="pt-BR"/>
+          <w14:ligatures w14:val="none"/>
+        </w:rPr>
+        <w:t>5</w:t>
+      </w:r>
+    </w:p>
+    <w:p>
+      <w:pPr>
+        <w:shd w:val="clear" w:color="auto" w:fill="282A36"/>
+        <w:spacing w:after="0" w:line="285" w:lineRule="atLeast"/>
+        <w:rPr>
+          <w:rFonts w:ascii="Consolas" w:eastAsia="Times New Roman" w:hAnsi="Consolas" w:cs="Times New Roman"/>
+          <w:color w:val="F8F8F2"/>
+          <w:kern w:val="0"/>
+          <w:sz w:val="21"/>
+          <w:szCs w:val="21"/>
+          <w:lang w:eastAsia="pt-BR"/>
+          <w14:ligatures w14:val="none"/>
+        </w:rPr>
+      </w:pPr>
+      <w:proofErr w:type="spellStart"/>
+      <w:r>
+        <w:rPr>
+          <w:rFonts w:ascii="Consolas" w:eastAsia="Times New Roman" w:hAnsi="Consolas" w:cs="Times New Roman"/>
+          <w:color w:val="FF79C6"/>
+          <w:kern w:val="0"/>
+          <w:sz w:val="21"/>
+          <w:szCs w:val="21"/>
+          <w:lang w:eastAsia="pt-BR"/>
+          <w14:ligatures w14:val="none"/>
+        </w:rPr>
+        <w:t>let</w:t>
+      </w:r>
+      <w:proofErr w:type="spellEnd"/>
+      <w:r>
+        <w:rPr>
+          <w:rFonts w:ascii="Consolas" w:eastAsia="Times New Roman" w:hAnsi="Consolas" w:cs="Times New Roman"/>
+          <w:color w:val="F8F8F2"/>
+          <w:kern w:val="0"/>
+          <w:sz w:val="21"/>
+          <w:szCs w:val="21"/>
+          <w:lang w:eastAsia="pt-BR"/>
+          <w14:ligatures w14:val="none"/>
+        </w:rPr>
+        <w:t xml:space="preserve"> num3</w:t>
+      </w:r>
+      <w:r>
+        <w:rPr>
+          <w:rFonts w:ascii="Consolas" w:eastAsia="Times New Roman" w:hAnsi="Consolas" w:cs="Times New Roman"/>
+          <w:color w:val="FF79C6"/>
+          <w:kern w:val="0"/>
+          <w:sz w:val="21"/>
+          <w:szCs w:val="21"/>
+          <w:lang w:eastAsia="pt-BR"/>
+          <w14:ligatures w14:val="none"/>
+        </w:rPr>
+        <w:t>=</w:t>
+      </w:r>
+      <w:r>
+        <w:rPr>
+          <w:rFonts w:ascii="Consolas" w:eastAsia="Times New Roman" w:hAnsi="Consolas" w:cs="Times New Roman"/>
+          <w:color w:val="BD93F9"/>
+          <w:kern w:val="0"/>
+          <w:sz w:val="21"/>
+          <w:szCs w:val="21"/>
+          <w:lang w:eastAsia="pt-BR"/>
+          <w14:ligatures w14:val="none"/>
+        </w:rPr>
+        <w:t>10</w:t>
+      </w:r>
+    </w:p>
+    <w:p>
+      <w:pPr>
+        <w:shd w:val="clear" w:color="auto" w:fill="282A36"/>
+        <w:spacing w:after="0" w:line="285" w:lineRule="atLeast"/>
+        <w:rPr>
+          <w:rFonts w:ascii="Consolas" w:eastAsia="Times New Roman" w:hAnsi="Consolas" w:cs="Times New Roman"/>
+          <w:color w:val="F8F8F2"/>
+          <w:kern w:val="0"/>
+          <w:sz w:val="21"/>
+          <w:szCs w:val="21"/>
+          <w:lang w:eastAsia="pt-BR"/>
+          <w14:ligatures w14:val="none"/>
+        </w:rPr>
+      </w:pPr>
+      <w:r>
+        <w:rPr>
+          <w:rFonts w:ascii="Consolas" w:eastAsia="Times New Roman" w:hAnsi="Consolas" w:cs="Times New Roman"/>
+          <w:color w:val="BD93F9"/>
+          <w:kern w:val="0"/>
+          <w:sz w:val="21"/>
+          <w:szCs w:val="21"/>
+          <w:lang w:eastAsia="pt-BR"/>
+          <w14:ligatures w14:val="none"/>
+        </w:rPr>
+        <w:t>console</w:t>
+      </w:r>
+      <w:r>
+        <w:rPr>
+          <w:rFonts w:ascii="Consolas" w:eastAsia="Times New Roman" w:hAnsi="Consolas" w:cs="Times New Roman"/>
+          <w:color w:val="F8F8F2"/>
+          <w:kern w:val="0"/>
+          <w:sz w:val="21"/>
+          <w:szCs w:val="21"/>
+          <w:lang w:eastAsia="pt-BR"/>
+          <w14:ligatures w14:val="none"/>
+        </w:rPr>
+        <w:t>.</w:t>
+      </w:r>
+      <w:r>
+        <w:rPr>
+          <w:rFonts w:ascii="Consolas" w:eastAsia="Times New Roman" w:hAnsi="Consolas" w:cs="Times New Roman"/>
+          <w:color w:val="50FA7B"/>
+          <w:kern w:val="0"/>
+          <w:sz w:val="21"/>
+          <w:szCs w:val="21"/>
+          <w:lang w:eastAsia="pt-BR"/>
+          <w14:ligatures w14:val="none"/>
+        </w:rPr>
+        <w:t>log</w:t>
+      </w:r>
+      <w:r>
+        <w:rPr>
+          <w:rFonts w:ascii="Consolas" w:eastAsia="Times New Roman" w:hAnsi="Consolas" w:cs="Times New Roman"/>
+          <w:color w:val="F8F8F2"/>
+          <w:kern w:val="0"/>
+          <w:sz w:val="21"/>
+          <w:szCs w:val="21"/>
+          <w:lang w:eastAsia="pt-BR"/>
+          <w14:ligatures w14:val="none"/>
+        </w:rPr>
+        <w:t xml:space="preserve">(num1 </w:t>
+      </w:r>
+      <w:r>
+        <w:rPr>
+          <w:rFonts w:ascii="Consolas" w:eastAsia="Times New Roman" w:hAnsi="Consolas" w:cs="Times New Roman"/>
+          <w:color w:val="FF79C6"/>
+          <w:kern w:val="0"/>
+          <w:sz w:val="21"/>
+          <w:szCs w:val="21"/>
+          <w:lang w:eastAsia="pt-BR"/>
+          <w14:ligatures w14:val="none"/>
+        </w:rPr>
+        <w:t>!=</w:t>
+      </w:r>
+      <w:r>
+        <w:rPr>
+          <w:rFonts w:ascii="Consolas" w:eastAsia="Times New Roman" w:hAnsi="Consolas" w:cs="Times New Roman"/>
+          <w:color w:val="F8F8F2"/>
+          <w:kern w:val="0"/>
+          <w:sz w:val="21"/>
+          <w:szCs w:val="21"/>
+          <w:lang w:eastAsia="pt-BR"/>
+          <w14:ligatures w14:val="none"/>
+        </w:rPr>
+        <w:t xml:space="preserve"> num3)</w:t>
+      </w:r>
+    </w:p>
+    <w:p>
+      <w:r>
+        <w:t>Aqui estamos perguntado se num1 e diferente (!=) de num3 e o resultado e obviamente falso(false), pois num1 e num2 tem o mesmo valor.</w:t>
+      </w:r>
+    </w:p>
+    <w:p>
+      <w:r>
+        <w:t>.</w:t>
       </w:r>
     </w:p>
     <w:p/>
@@ -7114,12 +9593,352 @@
 <file path=word/numbering.xml><?xml version="1.0" encoding="utf-8"?>
 <w:numbering xmlns:wpc="http://schemas.microsoft.com/office/word/2010/wordprocessingCanvas" xmlns:cx="http://schemas.microsoft.com/office/drawing/2014/chartex" xmlns:cx1="http://schemas.microsoft.com/office/drawing/2015/9/8/chartex" xmlns:cx2="http://schemas.microsoft.com/office/drawing/2015/10/21/chartex" xmlns:cx3="http://schemas.microsoft.com/office/drawing/2016/5/9/chartex" xmlns:cx4="http://schemas.microsoft.com/office/drawing/2016/5/10/chartex" xmlns:cx5="http://schemas.microsoft.com/office/drawing/2016/5/11/chartex" xmlns:cx6="http://schemas.microsoft.com/office/drawing/2016/5/12/chartex" xmlns:cx7="http://schemas.microsoft.com/office/drawing/2016/5/13/chartex" xmlns:cx8="http://schemas.microsoft.com/office/drawing/2016/5/14/chartex" xmlns:mc="http://schemas.openxmlformats.org/markup-compatibility/2006" xmlns:aink="http://schemas.microsoft.com/office/drawing/2016/ink" xmlns:am3d="http://schemas.microsoft.com/office/drawing/2017/model3d" xmlns:o="urn:schemas-microsoft-com:office:office" xmlns:oel="http://schemas.microsoft.com/office/2019/extlst" xmlns:r="http://schemas.openxmlformats.org/officeDocument/2006/relationships" xmlns:m="http://schemas.openxmlformats.org/officeDocument/2006/math" xmlns:v="urn:schemas-microsoft-com:vml" xmlns:wp14="http://schemas.microsoft.com/office/word/2010/wordprocessingDrawing" xmlns:wp="http://schemas.openxmlformats.org/drawingml/2006/wordprocessingDrawing" xmlns:w10="urn:schemas-microsoft-com:office:word" xmlns:w="http://schemas.openxmlformats.org/wordprocessingml/2006/main" xmlns:w14="http://schemas.microsoft.com/office/word/2010/wordml" xmlns:w15="http://schemas.microsoft.com/office/word/2012/wordml" xmlns:w16cex="http://schemas.microsoft.com/office/word/2018/wordml/cex" xmlns:w16cid="http://schemas.microsoft.com/office/word/2016/wordml/cid" xmlns:w16="http://schemas.microsoft.com/office/word/2018/wordml" xmlns:w16du="http://schemas.microsoft.com/office/word/2023/wordml/word16du" xmlns:w16sdtdh="http://schemas.microsoft.com/office/word/2020/wordml/sdtdatahash" xmlns:w16se="http://schemas.microsoft.com/office/word/2015/wordml/symex" xmlns:wpg="http://schemas.microsoft.com/office/word/2010/wordprocessingGroup" xmlns:wpi="http://schemas.microsoft.com/office/word/2010/wordprocessingInk" xmlns:wne="http://schemas.microsoft.com/office/word/2006/wordml" xmlns:wps="http://schemas.microsoft.com/office/word/2010/wordprocessingShape" mc:Ignorable="w14 w15 w16se w16cid w16 w16cex w16sdtdh w16du wp14">
   <w:abstractNum w:abstractNumId="0" w15:restartNumberingAfterBreak="0">
-    <w:nsid w:val="7D1602B6"/>
+    <w:nsid w:val="2B0C23D9"/>
     <w:multiLevelType w:val="hybridMultilevel"/>
-    <w:tmpl w:val="9A92745A"/>
-    <w:lvl w:ilvl="0" w:tplc="A35A57AA">
+    <w:tmpl w:val="58D8C82E"/>
+    <w:lvl w:ilvl="0" w:tplc="B85888E0">
+      <w:start w:val="3"/>
+      <w:numFmt w:val="bullet"/>
+      <w:lvlText w:val=""/>
+      <w:lvlJc w:val="left"/>
+      <w:pPr>
+        <w:ind w:left="720" w:hanging="360"/>
+      </w:pPr>
+      <w:rPr>
+        <w:rFonts w:ascii="Wingdings" w:eastAsiaTheme="minorHAnsi" w:hAnsi="Wingdings" w:cstheme="minorBidi" w:hint="default"/>
+      </w:rPr>
+    </w:lvl>
+    <w:lvl w:ilvl="1" w:tplc="04160003" w:tentative="1">
+      <w:start w:val="1"/>
+      <w:numFmt w:val="bullet"/>
+      <w:lvlText w:val="o"/>
+      <w:lvlJc w:val="left"/>
+      <w:pPr>
+        <w:ind w:left="1440" w:hanging="360"/>
+      </w:pPr>
+      <w:rPr>
+        <w:rFonts w:ascii="Courier New" w:hAnsi="Courier New" w:cs="Courier New" w:hint="default"/>
+      </w:rPr>
+    </w:lvl>
+    <w:lvl w:ilvl="2" w:tplc="04160005" w:tentative="1">
+      <w:start w:val="1"/>
+      <w:numFmt w:val="bullet"/>
+      <w:lvlText w:val=""/>
+      <w:lvlJc w:val="left"/>
+      <w:pPr>
+        <w:ind w:left="2160" w:hanging="360"/>
+      </w:pPr>
+      <w:rPr>
+        <w:rFonts w:ascii="Wingdings" w:hAnsi="Wingdings" w:hint="default"/>
+      </w:rPr>
+    </w:lvl>
+    <w:lvl w:ilvl="3" w:tplc="04160001" w:tentative="1">
+      <w:start w:val="1"/>
       <w:numFmt w:val="bullet"/>
       <w:lvlText w:val=""/>
+      <w:lvlJc w:val="left"/>
+      <w:pPr>
+        <w:ind w:left="2880" w:hanging="360"/>
+      </w:pPr>
+      <w:rPr>
+        <w:rFonts w:ascii="Symbol" w:hAnsi="Symbol" w:hint="default"/>
+      </w:rPr>
+    </w:lvl>
+    <w:lvl w:ilvl="4" w:tplc="04160003" w:tentative="1">
+      <w:start w:val="1"/>
+      <w:numFmt w:val="bullet"/>
+      <w:lvlText w:val="o"/>
+      <w:lvlJc w:val="left"/>
+      <w:pPr>
+        <w:ind w:left="3600" w:hanging="360"/>
+      </w:pPr>
+      <w:rPr>
+        <w:rFonts w:ascii="Courier New" w:hAnsi="Courier New" w:cs="Courier New" w:hint="default"/>
+      </w:rPr>
+    </w:lvl>
+    <w:lvl w:ilvl="5" w:tplc="04160005" w:tentative="1">
+      <w:start w:val="1"/>
+      <w:numFmt w:val="bullet"/>
+      <w:lvlText w:val=""/>
+      <w:lvlJc w:val="left"/>
+      <w:pPr>
+        <w:ind w:left="4320" w:hanging="360"/>
+      </w:pPr>
+      <w:rPr>
+        <w:rFonts w:ascii="Wingdings" w:hAnsi="Wingdings" w:hint="default"/>
+      </w:rPr>
+    </w:lvl>
+    <w:lvl w:ilvl="6" w:tplc="04160001" w:tentative="1">
+      <w:start w:val="1"/>
+      <w:numFmt w:val="bullet"/>
+      <w:lvlText w:val=""/>
+      <w:lvlJc w:val="left"/>
+      <w:pPr>
+        <w:ind w:left="5040" w:hanging="360"/>
+      </w:pPr>
+      <w:rPr>
+        <w:rFonts w:ascii="Symbol" w:hAnsi="Symbol" w:hint="default"/>
+      </w:rPr>
+    </w:lvl>
+    <w:lvl w:ilvl="7" w:tplc="04160003" w:tentative="1">
+      <w:start w:val="1"/>
+      <w:numFmt w:val="bullet"/>
+      <w:lvlText w:val="o"/>
+      <w:lvlJc w:val="left"/>
+      <w:pPr>
+        <w:ind w:left="5760" w:hanging="360"/>
+      </w:pPr>
+      <w:rPr>
+        <w:rFonts w:ascii="Courier New" w:hAnsi="Courier New" w:cs="Courier New" w:hint="default"/>
+      </w:rPr>
+    </w:lvl>
+    <w:lvl w:ilvl="8" w:tplc="04160005" w:tentative="1">
+      <w:start w:val="1"/>
+      <w:numFmt w:val="bullet"/>
+      <w:lvlText w:val=""/>
+      <w:lvlJc w:val="left"/>
+      <w:pPr>
+        <w:ind w:left="6480" w:hanging="360"/>
+      </w:pPr>
+      <w:rPr>
+        <w:rFonts w:ascii="Wingdings" w:hAnsi="Wingdings" w:hint="default"/>
+      </w:rPr>
+    </w:lvl>
+  </w:abstractNum>
+  <w:abstractNum w:abstractNumId="1" w15:restartNumberingAfterBreak="0">
+    <w:nsid w:val="31C46389"/>
+    <w:multiLevelType w:val="hybridMultilevel"/>
+    <w:tmpl w:val="9AA4EB22"/>
+    <w:lvl w:ilvl="0" w:tplc="D438F362">
+      <w:start w:val="3"/>
+      <w:numFmt w:val="bullet"/>
+      <w:lvlText w:val=""/>
+      <w:lvlJc w:val="left"/>
+      <w:pPr>
+        <w:ind w:left="720" w:hanging="360"/>
+      </w:pPr>
+      <w:rPr>
+        <w:rFonts w:ascii="Wingdings" w:eastAsiaTheme="minorHAnsi" w:hAnsi="Wingdings" w:cstheme="minorBidi" w:hint="default"/>
+      </w:rPr>
+    </w:lvl>
+    <w:lvl w:ilvl="1" w:tplc="04160003" w:tentative="1">
+      <w:start w:val="1"/>
+      <w:numFmt w:val="bullet"/>
+      <w:lvlText w:val="o"/>
+      <w:lvlJc w:val="left"/>
+      <w:pPr>
+        <w:ind w:left="1440" w:hanging="360"/>
+      </w:pPr>
+      <w:rPr>
+        <w:rFonts w:ascii="Courier New" w:hAnsi="Courier New" w:cs="Courier New" w:hint="default"/>
+      </w:rPr>
+    </w:lvl>
+    <w:lvl w:ilvl="2" w:tplc="04160005" w:tentative="1">
+      <w:start w:val="1"/>
+      <w:numFmt w:val="bullet"/>
+      <w:lvlText w:val=""/>
+      <w:lvlJc w:val="left"/>
+      <w:pPr>
+        <w:ind w:left="2160" w:hanging="360"/>
+      </w:pPr>
+      <w:rPr>
+        <w:rFonts w:ascii="Wingdings" w:hAnsi="Wingdings" w:hint="default"/>
+      </w:rPr>
+    </w:lvl>
+    <w:lvl w:ilvl="3" w:tplc="04160001" w:tentative="1">
+      <w:start w:val="1"/>
+      <w:numFmt w:val="bullet"/>
+      <w:lvlText w:val=""/>
+      <w:lvlJc w:val="left"/>
+      <w:pPr>
+        <w:ind w:left="2880" w:hanging="360"/>
+      </w:pPr>
+      <w:rPr>
+        <w:rFonts w:ascii="Symbol" w:hAnsi="Symbol" w:hint="default"/>
+      </w:rPr>
+    </w:lvl>
+    <w:lvl w:ilvl="4" w:tplc="04160003" w:tentative="1">
+      <w:start w:val="1"/>
+      <w:numFmt w:val="bullet"/>
+      <w:lvlText w:val="o"/>
+      <w:lvlJc w:val="left"/>
+      <w:pPr>
+        <w:ind w:left="3600" w:hanging="360"/>
+      </w:pPr>
+      <w:rPr>
+        <w:rFonts w:ascii="Courier New" w:hAnsi="Courier New" w:cs="Courier New" w:hint="default"/>
+      </w:rPr>
+    </w:lvl>
+    <w:lvl w:ilvl="5" w:tplc="04160005" w:tentative="1">
+      <w:start w:val="1"/>
+      <w:numFmt w:val="bullet"/>
+      <w:lvlText w:val=""/>
+      <w:lvlJc w:val="left"/>
+      <w:pPr>
+        <w:ind w:left="4320" w:hanging="360"/>
+      </w:pPr>
+      <w:rPr>
+        <w:rFonts w:ascii="Wingdings" w:hAnsi="Wingdings" w:hint="default"/>
+      </w:rPr>
+    </w:lvl>
+    <w:lvl w:ilvl="6" w:tplc="04160001" w:tentative="1">
+      <w:start w:val="1"/>
+      <w:numFmt w:val="bullet"/>
+      <w:lvlText w:val=""/>
+      <w:lvlJc w:val="left"/>
+      <w:pPr>
+        <w:ind w:left="5040" w:hanging="360"/>
+      </w:pPr>
+      <w:rPr>
+        <w:rFonts w:ascii="Symbol" w:hAnsi="Symbol" w:hint="default"/>
+      </w:rPr>
+    </w:lvl>
+    <w:lvl w:ilvl="7" w:tplc="04160003" w:tentative="1">
+      <w:start w:val="1"/>
+      <w:numFmt w:val="bullet"/>
+      <w:lvlText w:val="o"/>
+      <w:lvlJc w:val="left"/>
+      <w:pPr>
+        <w:ind w:left="5760" w:hanging="360"/>
+      </w:pPr>
+      <w:rPr>
+        <w:rFonts w:ascii="Courier New" w:hAnsi="Courier New" w:cs="Courier New" w:hint="default"/>
+      </w:rPr>
+    </w:lvl>
+    <w:lvl w:ilvl="8" w:tplc="04160005" w:tentative="1">
+      <w:start w:val="1"/>
+      <w:numFmt w:val="bullet"/>
+      <w:lvlText w:val=""/>
+      <w:lvlJc w:val="left"/>
+      <w:pPr>
+        <w:ind w:left="6480" w:hanging="360"/>
+      </w:pPr>
+      <w:rPr>
+        <w:rFonts w:ascii="Wingdings" w:hAnsi="Wingdings" w:hint="default"/>
+      </w:rPr>
+    </w:lvl>
+  </w:abstractNum>
+  <w:abstractNum w:abstractNumId="2" w15:restartNumberingAfterBreak="0">
+    <w:nsid w:val="35A070A3"/>
+    <w:multiLevelType w:val="hybridMultilevel"/>
+    <w:tmpl w:val="826CDA8A"/>
+    <w:lvl w:ilvl="0" w:tplc="E6FCE17A">
+      <w:start w:val="3"/>
+      <w:numFmt w:val="bullet"/>
+      <w:lvlText w:val=""/>
+      <w:lvlJc w:val="left"/>
+      <w:pPr>
+        <w:ind w:left="720" w:hanging="360"/>
+      </w:pPr>
+      <w:rPr>
+        <w:rFonts w:ascii="Wingdings" w:eastAsiaTheme="minorHAnsi" w:hAnsi="Wingdings" w:cstheme="minorBidi" w:hint="default"/>
+      </w:rPr>
+    </w:lvl>
+    <w:lvl w:ilvl="1" w:tplc="04160003" w:tentative="1">
+      <w:start w:val="1"/>
+      <w:numFmt w:val="bullet"/>
+      <w:lvlText w:val="o"/>
+      <w:lvlJc w:val="left"/>
+      <w:pPr>
+        <w:ind w:left="1440" w:hanging="360"/>
+      </w:pPr>
+      <w:rPr>
+        <w:rFonts w:ascii="Courier New" w:hAnsi="Courier New" w:cs="Courier New" w:hint="default"/>
+      </w:rPr>
+    </w:lvl>
+    <w:lvl w:ilvl="2" w:tplc="04160005" w:tentative="1">
+      <w:start w:val="1"/>
+      <w:numFmt w:val="bullet"/>
+      <w:lvlText w:val=""/>
+      <w:lvlJc w:val="left"/>
+      <w:pPr>
+        <w:ind w:left="2160" w:hanging="360"/>
+      </w:pPr>
+      <w:rPr>
+        <w:rFonts w:ascii="Wingdings" w:hAnsi="Wingdings" w:hint="default"/>
+      </w:rPr>
+    </w:lvl>
+    <w:lvl w:ilvl="3" w:tplc="04160001" w:tentative="1">
+      <w:start w:val="1"/>
+      <w:numFmt w:val="bullet"/>
+      <w:lvlText w:val=""/>
+      <w:lvlJc w:val="left"/>
+      <w:pPr>
+        <w:ind w:left="2880" w:hanging="360"/>
+      </w:pPr>
+      <w:rPr>
+        <w:rFonts w:ascii="Symbol" w:hAnsi="Symbol" w:hint="default"/>
+      </w:rPr>
+    </w:lvl>
+    <w:lvl w:ilvl="4" w:tplc="04160003" w:tentative="1">
+      <w:start w:val="1"/>
+      <w:numFmt w:val="bullet"/>
+      <w:lvlText w:val="o"/>
+      <w:lvlJc w:val="left"/>
+      <w:pPr>
+        <w:ind w:left="3600" w:hanging="360"/>
+      </w:pPr>
+      <w:rPr>
+        <w:rFonts w:ascii="Courier New" w:hAnsi="Courier New" w:cs="Courier New" w:hint="default"/>
+      </w:rPr>
+    </w:lvl>
+    <w:lvl w:ilvl="5" w:tplc="04160005" w:tentative="1">
+      <w:start w:val="1"/>
+      <w:numFmt w:val="bullet"/>
+      <w:lvlText w:val=""/>
+      <w:lvlJc w:val="left"/>
+      <w:pPr>
+        <w:ind w:left="4320" w:hanging="360"/>
+      </w:pPr>
+      <w:rPr>
+        <w:rFonts w:ascii="Wingdings" w:hAnsi="Wingdings" w:hint="default"/>
+      </w:rPr>
+    </w:lvl>
+    <w:lvl w:ilvl="6" w:tplc="04160001" w:tentative="1">
+      <w:start w:val="1"/>
+      <w:numFmt w:val="bullet"/>
+      <w:lvlText w:val=""/>
+      <w:lvlJc w:val="left"/>
+      <w:pPr>
+        <w:ind w:left="5040" w:hanging="360"/>
+      </w:pPr>
+      <w:rPr>
+        <w:rFonts w:ascii="Symbol" w:hAnsi="Symbol" w:hint="default"/>
+      </w:rPr>
+    </w:lvl>
+    <w:lvl w:ilvl="7" w:tplc="04160003" w:tentative="1">
+      <w:start w:val="1"/>
+      <w:numFmt w:val="bullet"/>
+      <w:lvlText w:val="o"/>
+      <w:lvlJc w:val="left"/>
+      <w:pPr>
+        <w:ind w:left="5760" w:hanging="360"/>
+      </w:pPr>
+      <w:rPr>
+        <w:rFonts w:ascii="Courier New" w:hAnsi="Courier New" w:cs="Courier New" w:hint="default"/>
+      </w:rPr>
+    </w:lvl>
+    <w:lvl w:ilvl="8" w:tplc="04160005" w:tentative="1">
+      <w:start w:val="1"/>
+      <w:numFmt w:val="bullet"/>
+      <w:lvlText w:val=""/>
+      <w:lvlJc w:val="left"/>
+      <w:pPr>
+        <w:ind w:left="6480" w:hanging="360"/>
+      </w:pPr>
+      <w:rPr>
+        <w:rFonts w:ascii="Wingdings" w:hAnsi="Wingdings" w:hint="default"/>
+      </w:rPr>
+    </w:lvl>
+  </w:abstractNum>
+  <w:abstractNum w:abstractNumId="3" w15:restartNumberingAfterBreak="0">
+    <w:nsid w:val="5B407A4A"/>
+    <w:multiLevelType w:val="hybridMultilevel"/>
+    <w:tmpl w:val="091A9644"/>
+    <w:lvl w:ilvl="0" w:tplc="5136FA96">
+      <w:start w:val="3"/>
+      <w:numFmt w:val="bullet"/>
+      <w:lvlText w:val=""/>
       <w:lvlJc w:val="left"/>
       <w:pPr>
         <w:ind w:left="720" w:hanging="360"/>
@@ -7225,8 +10044,132 @@
       </w:rPr>
     </w:lvl>
   </w:abstractNum>
+  <w:abstractNum w:abstractNumId="4" w15:restartNumberingAfterBreak="0">
+    <w:nsid w:val="7D1602B6"/>
+    <w:multiLevelType w:val="hybridMultilevel"/>
+    <w:tmpl w:val="9A92745A"/>
+    <w:lvl w:ilvl="0" w:tplc="A35A57AA">
+      <w:numFmt w:val="bullet"/>
+      <w:lvlText w:val=""/>
+      <w:lvlJc w:val="left"/>
+      <w:pPr>
+        <w:ind w:left="720" w:hanging="360"/>
+      </w:pPr>
+      <w:rPr>
+        <w:rFonts w:ascii="Symbol" w:eastAsiaTheme="minorHAnsi" w:hAnsi="Symbol" w:cstheme="minorBidi" w:hint="default"/>
+      </w:rPr>
+    </w:lvl>
+    <w:lvl w:ilvl="1" w:tplc="04160003" w:tentative="1">
+      <w:start w:val="1"/>
+      <w:numFmt w:val="bullet"/>
+      <w:lvlText w:val="o"/>
+      <w:lvlJc w:val="left"/>
+      <w:pPr>
+        <w:ind w:left="1440" w:hanging="360"/>
+      </w:pPr>
+      <w:rPr>
+        <w:rFonts w:ascii="Courier New" w:hAnsi="Courier New" w:cs="Courier New" w:hint="default"/>
+      </w:rPr>
+    </w:lvl>
+    <w:lvl w:ilvl="2" w:tplc="04160005" w:tentative="1">
+      <w:start w:val="1"/>
+      <w:numFmt w:val="bullet"/>
+      <w:lvlText w:val=""/>
+      <w:lvlJc w:val="left"/>
+      <w:pPr>
+        <w:ind w:left="2160" w:hanging="360"/>
+      </w:pPr>
+      <w:rPr>
+        <w:rFonts w:ascii="Wingdings" w:hAnsi="Wingdings" w:hint="default"/>
+      </w:rPr>
+    </w:lvl>
+    <w:lvl w:ilvl="3" w:tplc="04160001" w:tentative="1">
+      <w:start w:val="1"/>
+      <w:numFmt w:val="bullet"/>
+      <w:lvlText w:val=""/>
+      <w:lvlJc w:val="left"/>
+      <w:pPr>
+        <w:ind w:left="2880" w:hanging="360"/>
+      </w:pPr>
+      <w:rPr>
+        <w:rFonts w:ascii="Symbol" w:hAnsi="Symbol" w:hint="default"/>
+      </w:rPr>
+    </w:lvl>
+    <w:lvl w:ilvl="4" w:tplc="04160003" w:tentative="1">
+      <w:start w:val="1"/>
+      <w:numFmt w:val="bullet"/>
+      <w:lvlText w:val="o"/>
+      <w:lvlJc w:val="left"/>
+      <w:pPr>
+        <w:ind w:left="3600" w:hanging="360"/>
+      </w:pPr>
+      <w:rPr>
+        <w:rFonts w:ascii="Courier New" w:hAnsi="Courier New" w:cs="Courier New" w:hint="default"/>
+      </w:rPr>
+    </w:lvl>
+    <w:lvl w:ilvl="5" w:tplc="04160005" w:tentative="1">
+      <w:start w:val="1"/>
+      <w:numFmt w:val="bullet"/>
+      <w:lvlText w:val=""/>
+      <w:lvlJc w:val="left"/>
+      <w:pPr>
+        <w:ind w:left="4320" w:hanging="360"/>
+      </w:pPr>
+      <w:rPr>
+        <w:rFonts w:ascii="Wingdings" w:hAnsi="Wingdings" w:hint="default"/>
+      </w:rPr>
+    </w:lvl>
+    <w:lvl w:ilvl="6" w:tplc="04160001" w:tentative="1">
+      <w:start w:val="1"/>
+      <w:numFmt w:val="bullet"/>
+      <w:lvlText w:val=""/>
+      <w:lvlJc w:val="left"/>
+      <w:pPr>
+        <w:ind w:left="5040" w:hanging="360"/>
+      </w:pPr>
+      <w:rPr>
+        <w:rFonts w:ascii="Symbol" w:hAnsi="Symbol" w:hint="default"/>
+      </w:rPr>
+    </w:lvl>
+    <w:lvl w:ilvl="7" w:tplc="04160003" w:tentative="1">
+      <w:start w:val="1"/>
+      <w:numFmt w:val="bullet"/>
+      <w:lvlText w:val="o"/>
+      <w:lvlJc w:val="left"/>
+      <w:pPr>
+        <w:ind w:left="5760" w:hanging="360"/>
+      </w:pPr>
+      <w:rPr>
+        <w:rFonts w:ascii="Courier New" w:hAnsi="Courier New" w:cs="Courier New" w:hint="default"/>
+      </w:rPr>
+    </w:lvl>
+    <w:lvl w:ilvl="8" w:tplc="04160005" w:tentative="1">
+      <w:start w:val="1"/>
+      <w:numFmt w:val="bullet"/>
+      <w:lvlText w:val=""/>
+      <w:lvlJc w:val="left"/>
+      <w:pPr>
+        <w:ind w:left="6480" w:hanging="360"/>
+      </w:pPr>
+      <w:rPr>
+        <w:rFonts w:ascii="Wingdings" w:hAnsi="Wingdings" w:hint="default"/>
+      </w:rPr>
+    </w:lvl>
+  </w:abstractNum>
   <w:num w:numId="1" w16cid:durableId="1133593819">
+    <w:abstractNumId w:val="4"/>
+  </w:num>
+  <w:num w:numId="2" w16cid:durableId="983465117">
+    <w:abstractNumId w:val="1"/>
+  </w:num>
+  <w:num w:numId="3" w16cid:durableId="1425417537">
     <w:abstractNumId w:val="0"/>
+  </w:num>
+  <w:num w:numId="4" w16cid:durableId="2106262588">
+    <w:abstractNumId w:val="3"/>
+  </w:num>
+  <w:num w:numId="5" w16cid:durableId="1725791236">
+    <w:abstractNumId w:val="2"/>
   </w:num>
 </w:numbering>
 </file>

</xml_diff>